<commit_message>
Updated drill press SOP.
</commit_message>
<xml_diff>
--- a/assets/sops/DrillPress/SOP_DrillPress.docx
+++ b/assets/sops/DrillPress/SOP_DrillPress.docx
@@ -2,7 +2,7 @@
 <file path=word/document.xml><?xml version="1.0" encoding="utf-8"?>
 <w:document xmlns:wpc="http://schemas.microsoft.com/office/word/2010/wordprocessingCanvas" xmlns:cx="http://schemas.microsoft.com/office/drawing/2014/chartex" xmlns:cx1="http://schemas.microsoft.com/office/drawing/2015/9/8/chartex" xmlns:mc="http://schemas.openxmlformats.org/markup-compatibility/2006" xmlns:o="urn:schemas-microsoft-com:office:office" xmlns:r="http://schemas.openxmlformats.org/officeDocument/2006/relationships" xmlns:m="http://schemas.openxmlformats.org/officeDocument/2006/math" xmlns:v="urn:schemas-microsoft-com:vml" xmlns:wp14="http://schemas.microsoft.com/office/word/2010/wordprocessingDrawing" xmlns:wp="http://schemas.openxmlformats.org/drawingml/2006/wordprocessingDrawing" xmlns:w10="urn:schemas-microsoft-com:office:word" xmlns:w="http://schemas.openxmlformats.org/wordprocessingml/2006/main" xmlns:w14="http://schemas.microsoft.com/office/word/2010/wordml" xmlns:w15="http://schemas.microsoft.com/office/word/2012/wordml" xmlns:w16se="http://schemas.microsoft.com/office/word/2015/wordml/symex" xmlns:wpg="http://schemas.microsoft.com/office/word/2010/wordprocessingGroup" xmlns:wpi="http://schemas.microsoft.com/office/word/2010/wordprocessingInk" xmlns:wne="http://schemas.microsoft.com/office/word/2006/wordml" xmlns:wps="http://schemas.microsoft.com/office/word/2010/wordprocessingShape" mc:Ignorable="w14 w15 w16se wp14">
   <w:body>
-    <w:p>
+    <w:p xmlns:wp14="http://schemas.microsoft.com/office/word/2010/wordml" wp14:textId="77777777">
       <w:pPr>
         <w:pStyle w:val="Header"/>
         <w:tabs>
@@ -52,7 +52,7 @@
         <w:gridCol w:w="2340"/>
         <w:gridCol w:w="8460"/>
       </w:tblGrid>
-      <w:tr>
+      <w:tr xmlns:wp14="http://schemas.microsoft.com/office/word/2010/wordml" wp14:textId="77777777">
         <w:trPr>
           <w:trHeight w:val="576"/>
         </w:trPr>
@@ -61,74 +61,51 @@
             <w:tcW w:w="10800" w:type="dxa"/>
             <w:gridSpan w:val="2"/>
             <w:tcBorders>
-              <w:top w:val="double" w:sz="4" w:space="0" w:color="auto"/>
-              <w:left w:val="double" w:sz="4" w:space="0" w:color="auto"/>
-              <w:bottom w:val="single" w:sz="7" w:space="0" w:color="000000"/>
-              <w:right w:val="double" w:sz="4" w:space="0" w:color="auto"/>
+              <w:top w:val="double" w:color="auto" w:sz="4" w:space="0"/>
+              <w:left w:val="double" w:color="auto" w:sz="4" w:space="0"/>
+              <w:bottom w:val="single" w:color="000000" w:themeColor="text1" w:sz="7" w:space="0"/>
+              <w:right w:val="double" w:color="auto" w:sz="4" w:space="0"/>
             </w:tcBorders>
+            <w:tcMar/>
             <w:vAlign w:val="center"/>
           </w:tcPr>
-          <w:p>
+          <w:p wp14:textId="7F0FC24E">
             <w:pPr>
               <w:spacing w:after="58"/>
               <w:rPr>
                 <w:rFonts w:cs="Arial"/>
-                <w:sz w:val="20"/>
+                <w:sz w:val="18"/>
+                <w:szCs w:val="18"/>
               </w:rPr>
             </w:pPr>
             <w:r>
               <w:rPr>
                 <w:rFonts w:cs="Arial"/>
                 <w:sz w:val="18"/>
-              </w:rPr>
-              <w:t xml:space="preserve">Author </w:t>
+                <w:szCs w:val="18"/>
+              </w:rPr>
+              <w:t>Author: Kevin Arne</w:t>
             </w:r>
             <w:r>
               <w:rPr>
                 <w:rFonts w:cs="Arial"/>
                 <w:sz w:val="18"/>
-              </w:rPr>
-              <w:t xml:space="preserve">Name:          </w:t>
+                <w:szCs w:val="18"/>
+              </w:rPr>
+              <w:t xml:space="preserve">               Title: Prototyping Labs Supervisor</w:t>
             </w:r>
             <w:r>
               <w:rPr>
                 <w:rFonts w:cs="Arial"/>
                 <w:sz w:val="18"/>
-              </w:rPr>
-              <w:t>Brady S Ryan</w:t>
-            </w:r>
-            <w:r>
-              <w:rPr>
-                <w:rFonts w:cs="Arial"/>
-                <w:sz w:val="18"/>
-              </w:rPr>
-              <w:t xml:space="preserve">                          Title:      </w:t>
-            </w:r>
-            <w:r>
-              <w:rPr>
-                <w:rFonts w:cs="Arial"/>
-                <w:sz w:val="18"/>
-              </w:rPr>
-              <w:t>Manager, CoMotion Labs @ Spokane</w:t>
-            </w:r>
-            <w:r>
-              <w:rPr>
-                <w:rFonts w:cs="Arial"/>
-                <w:sz w:val="18"/>
-              </w:rPr>
-              <w:t xml:space="preserve">            Date:      </w:t>
-            </w:r>
-            <w:r>
-              <w:rPr>
-                <w:rFonts w:cs="Arial"/>
-                <w:sz w:val="18"/>
-              </w:rPr>
-              <w:t>3/26/20</w:t>
+                <w:szCs w:val="18"/>
+              </w:rPr>
+              <w:t xml:space="preserve">                                                                                      Date: 5/4/2022</w:t>
             </w:r>
           </w:p>
         </w:tc>
       </w:tr>
-      <w:tr>
+      <w:tr xmlns:wp14="http://schemas.microsoft.com/office/word/2010/wordml" wp14:textId="77777777">
         <w:trPr>
           <w:trHeight w:val="576"/>
         </w:trPr>
@@ -136,13 +113,14 @@
           <w:tcPr>
             <w:tcW w:w="2340" w:type="dxa"/>
             <w:tcBorders>
-              <w:top w:val="double" w:sz="4" w:space="0" w:color="auto"/>
-              <w:left w:val="double" w:sz="4" w:space="0" w:color="auto"/>
-              <w:bottom w:val="single" w:sz="7" w:space="0" w:color="000000"/>
-              <w:right w:val="single" w:sz="8" w:space="0" w:color="000000"/>
+              <w:top w:val="double" w:color="auto" w:sz="4" w:space="0"/>
+              <w:left w:val="double" w:color="auto" w:sz="4" w:space="0"/>
+              <w:bottom w:val="single" w:color="000000" w:themeColor="text1" w:sz="7" w:space="0"/>
+              <w:right w:val="single" w:color="000000" w:themeColor="text1" w:sz="8" w:space="0"/>
             </w:tcBorders>
+            <w:tcMar/>
           </w:tcPr>
-          <w:p>
+          <w:p wp14:textId="77777777">
             <w:pPr>
               <w:tabs>
                 <w:tab w:val="left" w:pos="0"/>
@@ -202,7 +180,7 @@
               <w:t xml:space="preserve"> </w:t>
             </w:r>
           </w:p>
-          <w:p>
+          <w:p wp14:textId="77777777">
             <w:pPr>
               <w:tabs>
                 <w:tab w:val="left" w:pos="0"/>
@@ -246,14 +224,15 @@
           <w:tcPr>
             <w:tcW w:w="8460" w:type="dxa"/>
             <w:tcBorders>
-              <w:top w:val="double" w:sz="4" w:space="0" w:color="auto"/>
-              <w:left w:val="single" w:sz="8" w:space="0" w:color="000000"/>
-              <w:bottom w:val="single" w:sz="7" w:space="0" w:color="000000"/>
-              <w:right w:val="double" w:sz="4" w:space="0" w:color="auto"/>
+              <w:top w:val="double" w:color="auto" w:sz="4" w:space="0"/>
+              <w:left w:val="single" w:color="000000" w:themeColor="text1" w:sz="8" w:space="0"/>
+              <w:bottom w:val="single" w:color="000000" w:themeColor="text1" w:sz="7" w:space="0"/>
+              <w:right w:val="double" w:color="auto" w:sz="4" w:space="0"/>
             </w:tcBorders>
+            <w:tcMar/>
             <w:vAlign w:val="center"/>
           </w:tcPr>
-          <w:p>
+          <w:p wp14:textId="77777777">
             <w:pPr>
               <w:tabs>
                 <w:tab w:val="left" w:pos="432"/>
@@ -275,7 +254,7 @@
           </w:p>
         </w:tc>
       </w:tr>
-      <w:tr>
+      <w:tr xmlns:wp14="http://schemas.microsoft.com/office/word/2010/wordml" wp14:textId="77777777">
         <w:trPr>
           <w:trHeight w:val="576"/>
         </w:trPr>
@@ -283,14 +262,15 @@
           <w:tcPr>
             <w:tcW w:w="2340" w:type="dxa"/>
             <w:tcBorders>
-              <w:top w:val="single" w:sz="7" w:space="0" w:color="000000"/>
-              <w:left w:val="double" w:sz="4" w:space="0" w:color="auto"/>
-              <w:bottom w:val="single" w:sz="7" w:space="0" w:color="000000"/>
-              <w:right w:val="single" w:sz="8" w:space="0" w:color="000000"/>
+              <w:top w:val="single" w:color="000000" w:themeColor="text1" w:sz="7" w:space="0"/>
+              <w:left w:val="double" w:color="auto" w:sz="4" w:space="0"/>
+              <w:bottom w:val="single" w:color="000000" w:themeColor="text1" w:sz="7" w:space="0"/>
+              <w:right w:val="single" w:color="000000" w:themeColor="text1" w:sz="8" w:space="0"/>
             </w:tcBorders>
+            <w:tcMar/>
             <w:vAlign w:val="center"/>
           </w:tcPr>
-          <w:p>
+          <w:p wp14:textId="77777777">
             <w:pPr>
               <w:tabs>
                 <w:tab w:val="left" w:pos="0"/>
@@ -342,14 +322,15 @@
           <w:tcPr>
             <w:tcW w:w="8460" w:type="dxa"/>
             <w:tcBorders>
-              <w:top w:val="single" w:sz="7" w:space="0" w:color="000000"/>
-              <w:left w:val="single" w:sz="8" w:space="0" w:color="000000"/>
-              <w:bottom w:val="single" w:sz="7" w:space="0" w:color="000000"/>
-              <w:right w:val="double" w:sz="4" w:space="0" w:color="auto"/>
+              <w:top w:val="single" w:color="000000" w:themeColor="text1" w:sz="7" w:space="0"/>
+              <w:left w:val="single" w:color="000000" w:themeColor="text1" w:sz="8" w:space="0"/>
+              <w:bottom w:val="single" w:color="000000" w:themeColor="text1" w:sz="7" w:space="0"/>
+              <w:right w:val="double" w:color="auto" w:sz="4" w:space="0"/>
             </w:tcBorders>
+            <w:tcMar/>
             <w:vAlign w:val="center"/>
           </w:tcPr>
-          <w:p>
+          <w:p wp14:textId="3DEDBC1A">
             <w:pPr>
               <w:pStyle w:val="Header"/>
               <w:tabs>
@@ -362,26 +343,21 @@
               <w:rPr>
                 <w:rFonts w:ascii="Times New Roman" w:hAnsi="Times New Roman"/>
                 <w:sz w:val="20"/>
+                <w:szCs w:val="20"/>
               </w:rPr>
             </w:pPr>
             <w:r>
               <w:rPr>
                 <w:rFonts w:ascii="Times New Roman" w:hAnsi="Times New Roman"/>
                 <w:sz w:val="20"/>
-              </w:rPr>
-              <w:t>Drill Press.</w:t>
-            </w:r>
-            <w:r>
-              <w:rPr>
-                <w:rFonts w:ascii="Times New Roman" w:hAnsi="Times New Roman"/>
-                <w:sz w:val="20"/>
-              </w:rPr>
-              <w:t xml:space="preserve"> </w:t>
+                <w:szCs w:val="20"/>
+              </w:rPr>
+              <w:t>Drill Press</w:t>
             </w:r>
           </w:p>
         </w:tc>
       </w:tr>
-      <w:tr>
+      <w:tr xmlns:wp14="http://schemas.microsoft.com/office/word/2010/wordml" wp14:textId="77777777">
         <w:trPr>
           <w:trHeight w:val="576"/>
         </w:trPr>
@@ -389,14 +365,15 @@
           <w:tcPr>
             <w:tcW w:w="2340" w:type="dxa"/>
             <w:tcBorders>
-              <w:top w:val="single" w:sz="7" w:space="0" w:color="000000"/>
-              <w:left w:val="double" w:sz="4" w:space="0" w:color="auto"/>
-              <w:bottom w:val="single" w:sz="7" w:space="0" w:color="000000"/>
-              <w:right w:val="single" w:sz="8" w:space="0" w:color="000000"/>
+              <w:top w:val="single" w:color="000000" w:themeColor="text1" w:sz="7" w:space="0"/>
+              <w:left w:val="double" w:color="auto" w:sz="4" w:space="0"/>
+              <w:bottom w:val="single" w:color="000000" w:themeColor="text1" w:sz="7" w:space="0"/>
+              <w:right w:val="single" w:color="000000" w:themeColor="text1" w:sz="8" w:space="0"/>
             </w:tcBorders>
+            <w:tcMar/>
             <w:vAlign w:val="center"/>
           </w:tcPr>
-          <w:p>
+          <w:p wp14:textId="77777777">
             <w:pPr>
               <w:tabs>
                 <w:tab w:val="left" w:pos="0"/>
@@ -454,16 +431,21 @@
           <w:tcPr>
             <w:tcW w:w="8460" w:type="dxa"/>
             <w:tcBorders>
-              <w:top w:val="single" w:sz="7" w:space="0" w:color="000000"/>
-              <w:left w:val="single" w:sz="8" w:space="0" w:color="000000"/>
-              <w:bottom w:val="single" w:sz="7" w:space="0" w:color="000000"/>
-              <w:right w:val="double" w:sz="4" w:space="0" w:color="auto"/>
+              <w:top w:val="single" w:color="000000" w:themeColor="text1" w:sz="7" w:space="0"/>
+              <w:left w:val="single" w:color="000000" w:themeColor="text1" w:sz="8" w:space="0"/>
+              <w:bottom w:val="single" w:color="000000" w:themeColor="text1" w:sz="7" w:space="0"/>
+              <w:right w:val="double" w:color="auto" w:sz="4" w:space="0"/>
             </w:tcBorders>
+            <w:tcMar/>
             <w:vAlign w:val="center"/>
           </w:tcPr>
-          <w:p>
+          <w:p wp14:textId="27260D63">
             <w:pPr>
               <w:pStyle w:val="Header"/>
+              <w:numPr>
+                <w:ilvl w:val="0"/>
+                <w:numId w:val="16"/>
+              </w:numPr>
               <w:tabs>
                 <w:tab w:val="clear" w:pos="4320"/>
                 <w:tab w:val="clear" w:pos="8640"/>
@@ -472,28 +454,52 @@
               </w:tabs>
               <w:spacing w:after="58"/>
               <w:rPr>
-                <w:rFonts w:ascii="Times New Roman" w:hAnsi="Times New Roman"/>
-                <w:sz w:val="20"/>
+                <w:rFonts w:ascii="Times New Roman" w:hAnsi="Times New Roman" w:eastAsia="Times New Roman" w:cs="Times New Roman"/>
+                <w:sz w:val="20"/>
+                <w:szCs w:val="20"/>
               </w:rPr>
             </w:pPr>
             <w:r>
               <w:rPr>
                 <w:rFonts w:ascii="Times New Roman" w:hAnsi="Times New Roman"/>
                 <w:sz w:val="20"/>
-              </w:rPr>
-              <w:t>Safety glasses plus minimum shop PPE</w:t>
-            </w:r>
-            <w:r>
-              <w:rPr>
-                <w:rFonts w:ascii="Times New Roman" w:hAnsi="Times New Roman"/>
-                <w:sz w:val="20"/>
-              </w:rPr>
-              <w:t>.</w:t>
+                <w:szCs w:val="20"/>
+              </w:rPr>
+              <w:t>Eye protection</w:t>
+            </w:r>
+          </w:p>
+          <w:p wp14:textId="1F1A12F2">
+            <w:pPr>
+              <w:pStyle w:val="Header"/>
+              <w:numPr>
+                <w:ilvl w:val="0"/>
+                <w:numId w:val="16"/>
+              </w:numPr>
+              <w:tabs>
+                <w:tab w:val="clear" w:pos="4320"/>
+                <w:tab w:val="clear" w:pos="8640"/>
+                <w:tab w:val="left" w:pos="360"/>
+                <w:tab w:val="left" w:pos="576"/>
+              </w:tabs>
+              <w:spacing w:after="58"/>
+              <w:rPr>
+                <w:rFonts w:ascii="Times New Roman" w:hAnsi="Times New Roman" w:eastAsia="Times New Roman" w:cs="Times New Roman"/>
+                <w:sz w:val="20"/>
+                <w:szCs w:val="20"/>
+              </w:rPr>
+            </w:pPr>
+            <w:r>
+              <w:rPr>
+                <w:rFonts w:ascii="Times New Roman" w:hAnsi="Times New Roman"/>
+                <w:sz w:val="20"/>
+                <w:szCs w:val="20"/>
+              </w:rPr>
+              <w:t>Minimum shop PPE</w:t>
             </w:r>
           </w:p>
         </w:tc>
       </w:tr>
-      <w:tr>
+      <w:tr xmlns:wp14="http://schemas.microsoft.com/office/word/2010/wordml" wp14:textId="77777777">
         <w:trPr>
           <w:trHeight w:val="576"/>
         </w:trPr>
@@ -501,14 +507,15 @@
           <w:tcPr>
             <w:tcW w:w="2340" w:type="dxa"/>
             <w:tcBorders>
-              <w:top w:val="single" w:sz="7" w:space="0" w:color="000000"/>
-              <w:left w:val="double" w:sz="4" w:space="0" w:color="auto"/>
-              <w:bottom w:val="single" w:sz="7" w:space="0" w:color="000000"/>
-              <w:right w:val="single" w:sz="8" w:space="0" w:color="000000"/>
+              <w:top w:val="single" w:color="000000" w:themeColor="text1" w:sz="7" w:space="0"/>
+              <w:left w:val="double" w:color="auto" w:sz="4" w:space="0"/>
+              <w:bottom w:val="single" w:color="000000" w:themeColor="text1" w:sz="7" w:space="0"/>
+              <w:right w:val="single" w:color="000000" w:themeColor="text1" w:sz="8" w:space="0"/>
             </w:tcBorders>
+            <w:tcMar/>
             <w:vAlign w:val="center"/>
           </w:tcPr>
-          <w:p>
+          <w:p wp14:textId="77777777">
             <w:pPr>
               <w:tabs>
                 <w:tab w:val="left" w:pos="0"/>
@@ -547,7 +554,7 @@
               <w:t>#4 Environmental /</w:t>
             </w:r>
           </w:p>
-          <w:p>
+          <w:p wp14:textId="77777777">
             <w:pPr>
               <w:tabs>
                 <w:tab w:val="left" w:pos="0"/>
@@ -599,14 +606,15 @@
           <w:tcPr>
             <w:tcW w:w="8460" w:type="dxa"/>
             <w:tcBorders>
-              <w:top w:val="single" w:sz="7" w:space="0" w:color="000000"/>
-              <w:left w:val="single" w:sz="8" w:space="0" w:color="000000"/>
-              <w:bottom w:val="single" w:sz="7" w:space="0" w:color="000000"/>
-              <w:right w:val="double" w:sz="4" w:space="0" w:color="auto"/>
+              <w:top w:val="single" w:color="000000" w:themeColor="text1" w:sz="7" w:space="0"/>
+              <w:left w:val="single" w:color="000000" w:themeColor="text1" w:sz="8" w:space="0"/>
+              <w:bottom w:val="single" w:color="000000" w:themeColor="text1" w:sz="7" w:space="0"/>
+              <w:right w:val="double" w:color="auto" w:sz="4" w:space="0"/>
             </w:tcBorders>
+            <w:tcMar/>
             <w:vAlign w:val="center"/>
           </w:tcPr>
-          <w:p>
+          <w:p wp14:textId="77777777">
             <w:pPr>
               <w:pStyle w:val="Header"/>
               <w:tabs>
@@ -645,7 +653,7 @@
           </w:p>
         </w:tc>
       </w:tr>
-      <w:tr>
+      <w:tr xmlns:wp14="http://schemas.microsoft.com/office/word/2010/wordml" wp14:textId="77777777">
         <w:trPr>
           <w:trHeight w:val="576"/>
         </w:trPr>
@@ -653,14 +661,15 @@
           <w:tcPr>
             <w:tcW w:w="2340" w:type="dxa"/>
             <w:tcBorders>
-              <w:top w:val="single" w:sz="7" w:space="0" w:color="000000"/>
-              <w:left w:val="double" w:sz="4" w:space="0" w:color="auto"/>
-              <w:bottom w:val="single" w:sz="7" w:space="0" w:color="000000"/>
-              <w:right w:val="single" w:sz="8" w:space="0" w:color="000000"/>
+              <w:top w:val="single" w:color="000000" w:themeColor="text1" w:sz="7" w:space="0"/>
+              <w:left w:val="double" w:color="auto" w:sz="4" w:space="0"/>
+              <w:bottom w:val="single" w:color="000000" w:themeColor="text1" w:sz="7" w:space="0"/>
+              <w:right w:val="single" w:color="000000" w:themeColor="text1" w:sz="8" w:space="0"/>
             </w:tcBorders>
+            <w:tcMar/>
             <w:vAlign w:val="center"/>
           </w:tcPr>
-          <w:p>
+          <w:p wp14:textId="77777777">
             <w:pPr>
               <w:tabs>
                 <w:tab w:val="left" w:pos="0"/>
@@ -719,14 +728,15 @@
           <w:tcPr>
             <w:tcW w:w="8460" w:type="dxa"/>
             <w:tcBorders>
-              <w:top w:val="single" w:sz="7" w:space="0" w:color="000000"/>
-              <w:left w:val="single" w:sz="8" w:space="0" w:color="000000"/>
-              <w:bottom w:val="single" w:sz="7" w:space="0" w:color="000000"/>
-              <w:right w:val="double" w:sz="4" w:space="0" w:color="auto"/>
+              <w:top w:val="single" w:color="000000" w:themeColor="text1" w:sz="7" w:space="0"/>
+              <w:left w:val="single" w:color="000000" w:themeColor="text1" w:sz="8" w:space="0"/>
+              <w:bottom w:val="single" w:color="000000" w:themeColor="text1" w:sz="7" w:space="0"/>
+              <w:right w:val="double" w:color="auto" w:sz="4" w:space="0"/>
             </w:tcBorders>
+            <w:tcMar/>
             <w:vAlign w:val="center"/>
           </w:tcPr>
-          <w:p>
+          <w:p wp14:textId="77777777">
             <w:pPr>
               <w:pStyle w:val="Header"/>
               <w:numPr>
@@ -753,7 +763,7 @@
               <w:t>Drill Press training</w:t>
             </w:r>
           </w:p>
-          <w:p>
+          <w:p wp14:textId="2FA506C3">
             <w:pPr>
               <w:pStyle w:val="Header"/>
               <w:numPr>
@@ -769,6 +779,7 @@
               <w:rPr>
                 <w:rFonts w:ascii="Times New Roman" w:hAnsi="Times New Roman"/>
                 <w:sz w:val="20"/>
+                <w:szCs w:val="20"/>
                 <w:lang w:val="en"/>
               </w:rPr>
             </w:pPr>
@@ -776,12 +787,13 @@
               <w:rPr>
                 <w:rFonts w:ascii="Times New Roman" w:hAnsi="Times New Roman"/>
                 <w:sz w:val="20"/>
+                <w:szCs w:val="20"/>
                 <w:lang w:val="en"/>
               </w:rPr>
-              <w:t>Review and observe general safety practices outlined in the Shop Equipment Safety Guidelines.</w:t>
+              <w:t>Review and observe general safety practices outlined in the MKRSPC MNL.</w:t>
             </w:r>
           </w:p>
-          <w:p>
+          <w:p wp14:textId="77777777">
             <w:pPr>
               <w:pStyle w:val="Header"/>
               <w:numPr>
@@ -811,7 +823,7 @@
           </w:p>
         </w:tc>
       </w:tr>
-      <w:tr>
+      <w:tr xmlns:wp14="http://schemas.microsoft.com/office/word/2010/wordml" wp14:textId="77777777">
         <w:trPr>
           <w:trHeight w:val="576"/>
         </w:trPr>
@@ -819,14 +831,15 @@
           <w:tcPr>
             <w:tcW w:w="2340" w:type="dxa"/>
             <w:tcBorders>
-              <w:top w:val="single" w:sz="7" w:space="0" w:color="000000"/>
-              <w:left w:val="double" w:sz="4" w:space="0" w:color="auto"/>
-              <w:bottom w:val="single" w:sz="7" w:space="0" w:color="000000"/>
-              <w:right w:val="single" w:sz="8" w:space="0" w:color="000000"/>
+              <w:top w:val="single" w:color="000000" w:themeColor="text1" w:sz="7" w:space="0"/>
+              <w:left w:val="double" w:color="auto" w:sz="4" w:space="0"/>
+              <w:bottom w:val="single" w:color="000000" w:themeColor="text1" w:sz="7" w:space="0"/>
+              <w:right w:val="single" w:color="000000" w:themeColor="text1" w:sz="8" w:space="0"/>
             </w:tcBorders>
+            <w:tcMar/>
             <w:vAlign w:val="center"/>
           </w:tcPr>
-          <w:p>
+          <w:p wp14:textId="77777777">
             <w:pPr>
               <w:tabs>
                 <w:tab w:val="left" w:pos="0"/>
@@ -880,7 +893,7 @@
               <w:t>pection requirements before use</w:t>
             </w:r>
           </w:p>
-          <w:p>
+          <w:p wp14:textId="77777777">
             <w:pPr>
               <w:tabs>
                 <w:tab w:val="left" w:pos="0"/>
@@ -918,14 +931,15 @@
           <w:tcPr>
             <w:tcW w:w="8460" w:type="dxa"/>
             <w:tcBorders>
-              <w:top w:val="single" w:sz="7" w:space="0" w:color="000000"/>
-              <w:left w:val="single" w:sz="8" w:space="0" w:color="000000"/>
-              <w:bottom w:val="single" w:sz="7" w:space="0" w:color="000000"/>
-              <w:right w:val="double" w:sz="4" w:space="0" w:color="auto"/>
+              <w:top w:val="single" w:color="000000" w:themeColor="text1" w:sz="7" w:space="0"/>
+              <w:left w:val="single" w:color="000000" w:themeColor="text1" w:sz="8" w:space="0"/>
+              <w:bottom w:val="single" w:color="000000" w:themeColor="text1" w:sz="7" w:space="0"/>
+              <w:right w:val="double" w:color="auto" w:sz="4" w:space="0"/>
             </w:tcBorders>
+            <w:tcMar/>
             <w:vAlign w:val="center"/>
           </w:tcPr>
-          <w:p>
+          <w:p wp14:textId="77777777">
             <w:pPr>
               <w:pStyle w:val="Header"/>
               <w:numPr>
@@ -962,7 +976,7 @@
               <w:t>. Notify a staff member in the event of any defects or malfunctions.</w:t>
             </w:r>
           </w:p>
-          <w:p>
+          <w:p wp14:textId="77777777">
             <w:pPr>
               <w:pStyle w:val="Header"/>
               <w:numPr>
@@ -991,7 +1005,7 @@
               <w:t>Ensure all safety shields and guards are in place prior to turning the machine on.</w:t>
             </w:r>
           </w:p>
-          <w:p>
+          <w:p wp14:textId="77777777">
             <w:pPr>
               <w:pStyle w:val="Header"/>
               <w:numPr>
@@ -1008,6 +1022,7 @@
               <w:rPr>
                 <w:rFonts w:ascii="Times New Roman" w:hAnsi="Times New Roman"/>
                 <w:sz w:val="20"/>
+                <w:szCs w:val="20"/>
                 <w:lang w:val="en"/>
               </w:rPr>
             </w:pPr>
@@ -1015,12 +1030,13 @@
               <w:rPr>
                 <w:rFonts w:ascii="Times New Roman" w:hAnsi="Times New Roman"/>
                 <w:sz w:val="20"/>
+                <w:szCs w:val="20"/>
                 <w:lang w:val="en"/>
               </w:rPr>
               <w:t>Ensure all body parts, clothing, hair, jewelry and other objects are clear of the work area and other moving parts before starting the machine.</w:t>
             </w:r>
           </w:p>
-          <w:p>
+          <w:p wp14:textId="77777777">
             <w:pPr>
               <w:pStyle w:val="Header"/>
               <w:numPr>
@@ -1046,39 +1062,10 @@
                 <w:sz w:val="20"/>
                 <w:lang w:val="en"/>
               </w:rPr>
-              <w:t>Check the area to be sure people are alert and wearing PPE.</w:t>
+              <w:t>Ensure all work holders, clamps and vices are tightened enough to hold the stock while working. Never hold the part being worked in your hand.</w:t>
             </w:r>
           </w:p>
-          <w:p>
-            <w:pPr>
-              <w:pStyle w:val="Header"/>
-              <w:numPr>
-                <w:ilvl w:val="0"/>
-                <w:numId w:val="1"/>
-              </w:numPr>
-              <w:tabs>
-                <w:tab w:val="clear" w:pos="360"/>
-                <w:tab w:val="left" w:pos="351"/>
-                <w:tab w:val="left" w:pos="432"/>
-              </w:tabs>
-              <w:spacing w:after="58"/>
-              <w:ind w:left="351"/>
-              <w:rPr>
-                <w:rFonts w:ascii="Times New Roman" w:hAnsi="Times New Roman"/>
-                <w:sz w:val="20"/>
-                <w:lang w:val="en"/>
-              </w:rPr>
-            </w:pPr>
-            <w:r>
-              <w:rPr>
-                <w:rFonts w:ascii="Times New Roman" w:hAnsi="Times New Roman"/>
-                <w:sz w:val="20"/>
-                <w:lang w:val="en"/>
-              </w:rPr>
-              <w:t>Ensure all work holders, clamps and vices are tightened enough to hold the stock while working. Never hold the part being worked in your hand.</w:t>
-            </w:r>
-          </w:p>
-          <w:p>
+          <w:p wp14:textId="77777777">
             <w:pPr>
               <w:pStyle w:val="Header"/>
               <w:numPr>
@@ -1107,7 +1094,7 @@
               <w:t>Ensure the stock table has a piece of material that allows pass through of the bit without damaging the table itself. Make sure the material is fastened securely to the existing table.</w:t>
             </w:r>
           </w:p>
-          <w:p>
+          <w:p wp14:textId="77777777">
             <w:pPr>
               <w:pStyle w:val="Header"/>
               <w:numPr>
@@ -1138,7 +1125,7 @@
           </w:p>
         </w:tc>
       </w:tr>
-      <w:tr>
+      <w:tr xmlns:wp14="http://schemas.microsoft.com/office/word/2010/wordml" wp14:textId="77777777">
         <w:trPr>
           <w:trHeight w:val="576"/>
         </w:trPr>
@@ -1146,14 +1133,15 @@
           <w:tcPr>
             <w:tcW w:w="2340" w:type="dxa"/>
             <w:tcBorders>
-              <w:top w:val="single" w:sz="7" w:space="0" w:color="000000"/>
-              <w:left w:val="double" w:sz="4" w:space="0" w:color="auto"/>
-              <w:bottom w:val="single" w:sz="7" w:space="0" w:color="000000"/>
-              <w:right w:val="single" w:sz="8" w:space="0" w:color="000000"/>
+              <w:top w:val="single" w:color="000000" w:themeColor="text1" w:sz="7" w:space="0"/>
+              <w:left w:val="double" w:color="auto" w:sz="4" w:space="0"/>
+              <w:bottom w:val="single" w:color="000000" w:themeColor="text1" w:sz="7" w:space="0"/>
+              <w:right w:val="single" w:color="000000" w:themeColor="text1" w:sz="8" w:space="0"/>
             </w:tcBorders>
+            <w:tcMar/>
             <w:vAlign w:val="center"/>
           </w:tcPr>
-          <w:p>
+          <w:p wp14:textId="77777777">
             <w:pPr>
               <w:tabs>
                 <w:tab w:val="left" w:pos="0"/>
@@ -1219,42 +1207,15 @@
           <w:tcPr>
             <w:tcW w:w="8460" w:type="dxa"/>
             <w:tcBorders>
-              <w:top w:val="single" w:sz="7" w:space="0" w:color="000000"/>
-              <w:left w:val="single" w:sz="8" w:space="0" w:color="000000"/>
-              <w:bottom w:val="single" w:sz="7" w:space="0" w:color="000000"/>
-              <w:right w:val="double" w:sz="4" w:space="0" w:color="auto"/>
+              <w:top w:val="single" w:color="000000" w:themeColor="text1" w:sz="7" w:space="0"/>
+              <w:left w:val="single" w:color="000000" w:themeColor="text1" w:sz="8" w:space="0"/>
+              <w:bottom w:val="single" w:color="000000" w:themeColor="text1" w:sz="7" w:space="0"/>
+              <w:right w:val="double" w:color="auto" w:sz="4" w:space="0"/>
             </w:tcBorders>
+            <w:tcMar/>
             <w:vAlign w:val="center"/>
           </w:tcPr>
-          <w:p>
-            <w:pPr>
-              <w:pStyle w:val="Header"/>
-              <w:numPr>
-                <w:ilvl w:val="0"/>
-                <w:numId w:val="4"/>
-              </w:numPr>
-              <w:tabs>
-                <w:tab w:val="clear" w:pos="720"/>
-                <w:tab w:val="left" w:pos="351"/>
-              </w:tabs>
-              <w:spacing w:after="58"/>
-              <w:ind w:left="351"/>
-              <w:rPr>
-                <w:rFonts w:ascii="Times New Roman" w:hAnsi="Times New Roman"/>
-                <w:sz w:val="20"/>
-                <w:lang w:val="en"/>
-              </w:rPr>
-            </w:pPr>
-            <w:r>
-              <w:rPr>
-                <w:rFonts w:ascii="Times New Roman" w:hAnsi="Times New Roman"/>
-                <w:sz w:val="20"/>
-                <w:lang w:val="en"/>
-              </w:rPr>
-              <w:t xml:space="preserve">Never leave the key in the chuck. Do not let go of the key until it is free of the chuck and secured in its proper holding place. </w:t>
-            </w:r>
-          </w:p>
-          <w:p>
+          <w:p wp14:textId="49B7C670">
             <w:pPr>
               <w:pStyle w:val="Header"/>
               <w:numPr>
@@ -1270,6 +1231,7 @@
               <w:rPr>
                 <w:rFonts w:ascii="Times New Roman" w:hAnsi="Times New Roman"/>
                 <w:sz w:val="20"/>
+                <w:szCs w:val="20"/>
                 <w:lang w:val="en"/>
               </w:rPr>
             </w:pPr>
@@ -1277,40 +1239,13 @@
               <w:rPr>
                 <w:rFonts w:ascii="Times New Roman" w:hAnsi="Times New Roman"/>
                 <w:sz w:val="20"/>
+                <w:szCs w:val="20"/>
                 <w:lang w:val="en"/>
               </w:rPr>
-              <w:t xml:space="preserve">Select drilling speed carefully. Denser stock must be drilled at a very low speed. </w:t>
+              <w:t xml:space="preserve">Select drilling speed carefully. </w:t>
             </w:r>
           </w:p>
-          <w:p>
-            <w:pPr>
-              <w:pStyle w:val="Header"/>
-              <w:numPr>
-                <w:ilvl w:val="0"/>
-                <w:numId w:val="6"/>
-              </w:numPr>
-              <w:tabs>
-                <w:tab w:val="clear" w:pos="720"/>
-                <w:tab w:val="left" w:pos="351"/>
-              </w:tabs>
-              <w:spacing w:after="58"/>
-              <w:ind w:left="351"/>
-              <w:rPr>
-                <w:rFonts w:ascii="Times New Roman" w:hAnsi="Times New Roman"/>
-                <w:sz w:val="20"/>
-                <w:lang w:val="en"/>
-              </w:rPr>
-            </w:pPr>
-            <w:r>
-              <w:rPr>
-                <w:rFonts w:ascii="Times New Roman" w:hAnsi="Times New Roman"/>
-                <w:sz w:val="20"/>
-                <w:lang w:val="en"/>
-              </w:rPr>
-              <w:t xml:space="preserve">The correct drill speed and plunge speed for the specific material and drill bit must be used. Stop the machine before making adjustments or measurements. </w:t>
-            </w:r>
-          </w:p>
-          <w:p>
+          <w:p wp14:textId="77777777">
             <w:pPr>
               <w:pStyle w:val="Header"/>
               <w:numPr>
@@ -1338,7 +1273,7 @@
               <w:t xml:space="preserve">Never attempt to remove a drill bit from the chuck by engaging the power. </w:t>
             </w:r>
           </w:p>
-          <w:p>
+          <w:p wp14:textId="77777777">
             <w:pPr>
               <w:pStyle w:val="Header"/>
               <w:numPr>
@@ -1354,6 +1289,7 @@
               <w:rPr>
                 <w:rFonts w:ascii="Times New Roman" w:hAnsi="Times New Roman"/>
                 <w:sz w:val="20"/>
+                <w:szCs w:val="20"/>
                 <w:lang w:val="en"/>
               </w:rPr>
             </w:pPr>
@@ -1361,40 +1297,13 @@
               <w:rPr>
                 <w:rFonts w:ascii="Times New Roman" w:hAnsi="Times New Roman"/>
                 <w:sz w:val="20"/>
+                <w:szCs w:val="20"/>
                 <w:lang w:val="en"/>
               </w:rPr>
               <w:t xml:space="preserve">Do not stop the rotation of the bit or any rotating or moving machinery parts by hand. </w:t>
             </w:r>
           </w:p>
-          <w:p>
-            <w:pPr>
-              <w:pStyle w:val="Header"/>
-              <w:numPr>
-                <w:ilvl w:val="0"/>
-                <w:numId w:val="9"/>
-              </w:numPr>
-              <w:tabs>
-                <w:tab w:val="clear" w:pos="720"/>
-                <w:tab w:val="left" w:pos="351"/>
-              </w:tabs>
-              <w:spacing w:after="58"/>
-              <w:ind w:left="351"/>
-              <w:rPr>
-                <w:rFonts w:ascii="Times New Roman" w:hAnsi="Times New Roman"/>
-                <w:sz w:val="20"/>
-                <w:lang w:val="en"/>
-              </w:rPr>
-            </w:pPr>
-            <w:r>
-              <w:rPr>
-                <w:rFonts w:ascii="Times New Roman" w:hAnsi="Times New Roman"/>
-                <w:sz w:val="20"/>
-                <w:lang w:val="en"/>
-              </w:rPr>
-              <w:t xml:space="preserve">Do not leave tools, bits or excess pieces of stock on the press table. </w:t>
-            </w:r>
-          </w:p>
-          <w:p>
+          <w:p wp14:textId="77777777">
             <w:pPr>
               <w:pStyle w:val="Header"/>
               <w:numPr>
@@ -1422,7 +1331,7 @@
               <w:t xml:space="preserve">All belts and pulleys must be guarded. If frayed belts or pulleys are observed, the press must be taken out of service and the belts or pulleys replaced. </w:t>
             </w:r>
           </w:p>
-          <w:p>
+          <w:p wp14:textId="77777777">
             <w:pPr>
               <w:pStyle w:val="Header"/>
               <w:numPr>
@@ -1450,7 +1359,7 @@
               <w:t xml:space="preserve">Stop the machine immediately if odd noise or excessive vibration occurs. </w:t>
             </w:r>
           </w:p>
-          <w:p>
+          <w:p wp14:textId="77777777">
             <w:pPr>
               <w:pStyle w:val="Header"/>
               <w:numPr>
@@ -1478,7 +1387,7 @@
               <w:t xml:space="preserve">Only properly sharpened drill bits and cutting tools in good condition should be used. Dull drill bits and chipped or broken cutting tools must be removed from service. </w:t>
             </w:r>
           </w:p>
-          <w:p>
+          <w:p wp14:noSpellErr="1" wp14:textId="30AE925D">
             <w:pPr>
               <w:pStyle w:val="Header"/>
               <w:numPr>
@@ -1494,6 +1403,7 @@
               <w:rPr>
                 <w:rFonts w:ascii="Times New Roman" w:hAnsi="Times New Roman"/>
                 <w:sz w:val="20"/>
+                <w:szCs w:val="20"/>
                 <w:lang w:val="en"/>
               </w:rPr>
             </w:pPr>
@@ -1501,14 +1411,85 @@
               <w:rPr>
                 <w:rFonts w:ascii="Times New Roman" w:hAnsi="Times New Roman"/>
                 <w:sz w:val="20"/>
+                <w:szCs w:val="20"/>
                 <w:lang w:val="en"/>
               </w:rPr>
               <w:t xml:space="preserve">Disconnect the drill press from power source and follow lock out/tag out procedures for stationary presses or manufacturer’s instructions for table mounted/portable presses if making repairs or servicing. </w:t>
+            </w:r>
+          </w:p>
+          <w:p wp14:textId="7EC56D38">
+            <w:pPr>
+              <w:pStyle w:val="Header"/>
+              <w:numPr>
+                <w:ilvl w:val="0"/>
+                <w:numId w:val="12"/>
+              </w:numPr>
+              <w:tabs>
+                <w:tab w:val="clear" w:pos="720"/>
+                <w:tab w:val="left" w:pos="351"/>
+              </w:tabs>
+              <w:spacing w:after="58"/>
+              <w:ind w:left="351"/>
+              <w:rPr>
+                <w:sz w:val="20"/>
+                <w:szCs w:val="20"/>
+                <w:lang w:val="en"/>
+              </w:rPr>
+            </w:pPr>
+            <w:r>
+              <w:rPr>
+                <w:rFonts w:ascii="Times New Roman" w:hAnsi="Times New Roman" w:eastAsia="Times New Roman" w:cs="Times New Roman"/>
+                <w:sz w:val="20"/>
+                <w:szCs w:val="20"/>
+                <w:lang w:val="en"/>
+              </w:rPr>
+              <w:t>Clean up the area once you are finished.</w:t>
+            </w:r>
+          </w:p>
+          <w:p wp14:textId="04C07C1A">
+            <w:pPr>
+              <w:pStyle w:val="Header"/>
+              <w:numPr>
+                <w:ilvl w:val="0"/>
+                <w:numId w:val="12"/>
+              </w:numPr>
+              <w:tabs>
+                <w:tab w:val="clear" w:pos="720"/>
+                <w:tab w:val="left" w:pos="351"/>
+              </w:tabs>
+              <w:spacing w:after="58"/>
+              <w:ind w:left="351"/>
+              <w:rPr>
+                <w:noProof w:val="0"/>
+                <w:sz w:val="20"/>
+                <w:szCs w:val="20"/>
+                <w:lang w:val="en"/>
+              </w:rPr>
+            </w:pPr>
+            <w:r>
+              <w:rPr>
+                <w:rFonts w:ascii="Times New Roman" w:hAnsi="Times New Roman" w:eastAsia="Times New Roman" w:cs="Times New Roman"/>
+                <w:b w:val="0"/>
+                <w:bCs w:val="0"/>
+                <w:i w:val="0"/>
+                <w:iCs w:val="0"/>
+                <w:caps w:val="0"/>
+                <w:smallCaps w:val="0"/>
+                <w:strike w:val="0"/>
+                <w:dstrike w:val="0"/>
+                <w:noProof w:val="0"/>
+                <w:color w:val="000000" w:themeColor="text1" w:themeTint="FF" w:themeShade="FF"/>
+                <w:sz w:val="20"/>
+                <w:szCs w:val="20"/>
+                <w:u w:val="none"/>
+                <w:lang w:val="en"/>
+              </w:rPr>
+              <w:t>If there are any questions regarding safety, ask a staff member for help.</w:t>
             </w:r>
           </w:p>
         </w:tc>
       </w:tr>
-      <w:tr>
+      <w:tr xmlns:wp14="http://schemas.microsoft.com/office/word/2010/wordml" wp14:textId="77777777">
         <w:trPr>
           <w:trHeight w:val="576"/>
         </w:trPr>
@@ -1516,13 +1497,14 @@
           <w:tcPr>
             <w:tcW w:w="2340" w:type="dxa"/>
             <w:tcBorders>
-              <w:top w:val="single" w:sz="7" w:space="0" w:color="000000"/>
-              <w:left w:val="double" w:sz="4" w:space="0" w:color="auto"/>
-              <w:right w:val="single" w:sz="8" w:space="0" w:color="000000"/>
+              <w:top w:val="single" w:color="000000" w:themeColor="text1" w:sz="7" w:space="0"/>
+              <w:left w:val="double" w:color="auto" w:sz="4" w:space="0"/>
+              <w:right w:val="single" w:color="000000" w:themeColor="text1" w:sz="8" w:space="0"/>
             </w:tcBorders>
+            <w:tcMar/>
             <w:vAlign w:val="center"/>
           </w:tcPr>
-          <w:p>
+          <w:p wp14:textId="77777777">
             <w:pPr>
               <w:tabs>
                 <w:tab w:val="left" w:pos="0"/>
@@ -1574,13 +1556,14 @@
           <w:tcPr>
             <w:tcW w:w="8460" w:type="dxa"/>
             <w:tcBorders>
-              <w:top w:val="single" w:sz="7" w:space="0" w:color="000000"/>
-              <w:left w:val="single" w:sz="8" w:space="0" w:color="000000"/>
-              <w:right w:val="double" w:sz="4" w:space="0" w:color="auto"/>
+              <w:top w:val="single" w:color="000000" w:themeColor="text1" w:sz="7" w:space="0"/>
+              <w:left w:val="single" w:color="000000" w:themeColor="text1" w:sz="8" w:space="0"/>
+              <w:right w:val="double" w:color="auto" w:sz="4" w:space="0"/>
             </w:tcBorders>
+            <w:tcMar/>
             <w:vAlign w:val="center"/>
           </w:tcPr>
-          <w:p>
+          <w:p wp14:textId="295520DB">
             <w:pPr>
               <w:pStyle w:val="Header"/>
               <w:tabs>
@@ -1593,19 +1576,21 @@
               <w:rPr>
                 <w:rFonts w:ascii="Times New Roman" w:hAnsi="Times New Roman"/>
                 <w:sz w:val="20"/>
+                <w:szCs w:val="20"/>
               </w:rPr>
             </w:pPr>
             <w:r>
               <w:rPr>
                 <w:rFonts w:ascii="Times New Roman" w:hAnsi="Times New Roman"/>
                 <w:sz w:val="20"/>
-              </w:rPr>
-              <w:t xml:space="preserve"> Not applicable</w:t>
+                <w:szCs w:val="20"/>
+              </w:rPr>
+              <w:t xml:space="preserve"> N/A</w:t>
             </w:r>
           </w:p>
         </w:tc>
       </w:tr>
-      <w:tr>
+      <w:tr xmlns:wp14="http://schemas.microsoft.com/office/word/2010/wordml" wp14:textId="77777777">
         <w:trPr>
           <w:trHeight w:val="576"/>
         </w:trPr>
@@ -1614,13 +1599,14 @@
             <w:tcW w:w="10800" w:type="dxa"/>
             <w:gridSpan w:val="2"/>
             <w:tcBorders>
-              <w:top w:val="single" w:sz="7" w:space="0" w:color="000000"/>
-              <w:left w:val="double" w:sz="4" w:space="0" w:color="auto"/>
-              <w:bottom w:val="double" w:sz="4" w:space="0" w:color="auto"/>
-              <w:right w:val="double" w:sz="4" w:space="0" w:color="auto"/>
+              <w:top w:val="single" w:color="000000" w:themeColor="text1" w:sz="7" w:space="0"/>
+              <w:left w:val="double" w:color="auto" w:sz="4" w:space="0"/>
+              <w:bottom w:val="double" w:color="auto" w:sz="4" w:space="0"/>
+              <w:right w:val="double" w:color="auto" w:sz="4" w:space="0"/>
             </w:tcBorders>
+            <w:tcMar/>
           </w:tcPr>
-          <w:p>
+          <w:p wp14:textId="77777777">
             <w:pPr>
               <w:tabs>
                 <w:tab w:val="left" w:pos="6450"/>
@@ -1655,207 +1641,20 @@
                 <w:sz w:val="20"/>
               </w:rPr>
               <w:tab/>
+            </w:r>
+            <w:r>
+              <w:rPr>
+                <w:rFonts w:ascii="Times New Roman" w:hAnsi="Times New Roman"/>
+                <w:color w:val="000000"/>
+                <w:sz w:val="20"/>
+              </w:rPr>
               <w:t xml:space="preserve">Date:                                     </w:t>
             </w:r>
           </w:p>
         </w:tc>
       </w:tr>
     </w:tbl>
-    <w:p>
-      <w:pPr>
-        <w:tabs>
-          <w:tab w:val="left" w:pos="0"/>
-          <w:tab w:val="left" w:pos="475"/>
-          <w:tab w:val="left" w:pos="950"/>
-          <w:tab w:val="left" w:pos="1425"/>
-          <w:tab w:val="left" w:pos="1900"/>
-          <w:tab w:val="left" w:pos="2375"/>
-          <w:tab w:val="left" w:pos="2850"/>
-          <w:tab w:val="left" w:pos="3325"/>
-          <w:tab w:val="left" w:pos="3800"/>
-          <w:tab w:val="left" w:pos="4275"/>
-          <w:tab w:val="left" w:pos="4750"/>
-          <w:tab w:val="left" w:pos="5225"/>
-          <w:tab w:val="left" w:pos="5700"/>
-          <w:tab w:val="left" w:pos="6175"/>
-          <w:tab w:val="left" w:pos="6650"/>
-          <w:tab w:val="left" w:pos="7125"/>
-          <w:tab w:val="left" w:pos="7600"/>
-          <w:tab w:val="left" w:pos="8075"/>
-          <w:tab w:val="left" w:pos="8550"/>
-          <w:tab w:val="left" w:pos="9025"/>
-          <w:tab w:val="left" w:pos="9500"/>
-          <w:tab w:val="left" w:pos="9975"/>
-        </w:tabs>
-      </w:pPr>
-      <w:r>
-        <w:lastRenderedPageBreak/>
-        <w:t>Note: converting the “Fluke 215 Safety Policies” document to a standalone document that outlines the general overview: wear close toed shoes, don’t be tired or intoxicated, etc. This will be referenced but not included in each SOP. Policies below:</w:t>
-      </w:r>
-    </w:p>
-    <w:p>
-      <w:pPr>
-        <w:tabs>
-          <w:tab w:val="left" w:pos="0"/>
-          <w:tab w:val="left" w:pos="475"/>
-          <w:tab w:val="left" w:pos="950"/>
-          <w:tab w:val="left" w:pos="1425"/>
-          <w:tab w:val="left" w:pos="1900"/>
-          <w:tab w:val="left" w:pos="2375"/>
-          <w:tab w:val="left" w:pos="2850"/>
-          <w:tab w:val="left" w:pos="3325"/>
-          <w:tab w:val="left" w:pos="3800"/>
-          <w:tab w:val="left" w:pos="4275"/>
-          <w:tab w:val="left" w:pos="4750"/>
-          <w:tab w:val="left" w:pos="5225"/>
-          <w:tab w:val="left" w:pos="5700"/>
-          <w:tab w:val="left" w:pos="6175"/>
-          <w:tab w:val="left" w:pos="6650"/>
-          <w:tab w:val="left" w:pos="7125"/>
-          <w:tab w:val="left" w:pos="7600"/>
-          <w:tab w:val="left" w:pos="8075"/>
-          <w:tab w:val="left" w:pos="8550"/>
-          <w:tab w:val="left" w:pos="9025"/>
-          <w:tab w:val="left" w:pos="9500"/>
-          <w:tab w:val="left" w:pos="9975"/>
-        </w:tabs>
-      </w:pPr>
-    </w:p>
-    <w:p>
-      <w:pPr>
-        <w:pStyle w:val="Heading1"/>
-      </w:pPr>
-      <w:r>
-        <w:t>General Safety Practices</w:t>
-      </w:r>
-    </w:p>
-    <w:p>
-      <w:pPr>
-        <w:numPr>
-          <w:ilvl w:val="0"/>
-          <w:numId w:val="14"/>
-        </w:numPr>
-        <w:spacing w:line="276" w:lineRule="auto"/>
-      </w:pPr>
-      <w:r>
-        <w:t>Wear closed toed shoes when in Fluke 215; sandals are not acceptable.</w:t>
-      </w:r>
-    </w:p>
-    <w:p>
-      <w:pPr>
-        <w:numPr>
-          <w:ilvl w:val="0"/>
-          <w:numId w:val="14"/>
-        </w:numPr>
-        <w:spacing w:line="276" w:lineRule="auto"/>
-      </w:pPr>
-      <w:r>
-        <w:t>Use personal protective equipment as necessary. Consult staff if unsure.</w:t>
-      </w:r>
-    </w:p>
-    <w:p>
-      <w:pPr>
-        <w:numPr>
-          <w:ilvl w:val="0"/>
-          <w:numId w:val="14"/>
-        </w:numPr>
-        <w:spacing w:line="276" w:lineRule="auto"/>
-      </w:pPr>
-      <w:r>
-        <w:t>Consult the manufacturer's operating manual for all operating procedures or ask staff for help.</w:t>
-      </w:r>
-    </w:p>
-    <w:p>
-      <w:pPr>
-        <w:numPr>
-          <w:ilvl w:val="0"/>
-          <w:numId w:val="14"/>
-        </w:numPr>
-        <w:spacing w:line="276" w:lineRule="auto"/>
-      </w:pPr>
-      <w:r>
-        <w:t xml:space="preserve">Do not modify or attempt to maintain/repair equipment. </w:t>
-      </w:r>
-    </w:p>
-    <w:p>
-      <w:pPr>
-        <w:numPr>
-          <w:ilvl w:val="0"/>
-          <w:numId w:val="14"/>
-        </w:numPr>
-        <w:spacing w:line="276" w:lineRule="auto"/>
-      </w:pPr>
-      <w:r>
-        <w:t>Children may not accompany users when working in the space; children are only allowed in organized tours and with prior notice and supervision.</w:t>
-      </w:r>
-    </w:p>
-    <w:p>
-      <w:pPr>
-        <w:numPr>
-          <w:ilvl w:val="0"/>
-          <w:numId w:val="14"/>
-        </w:numPr>
-        <w:spacing w:line="276" w:lineRule="auto"/>
-      </w:pPr>
-      <w:r>
-        <w:t>Do use Fluke 215 if you are intoxicated or tired.</w:t>
-      </w:r>
-    </w:p>
-    <w:p>
-      <w:pPr>
-        <w:numPr>
-          <w:ilvl w:val="0"/>
-          <w:numId w:val="14"/>
-        </w:numPr>
-        <w:spacing w:line="276" w:lineRule="auto"/>
-      </w:pPr>
-      <w:r>
-        <w:t>Food is not allowed near any equipment.</w:t>
-      </w:r>
-    </w:p>
-    <w:p>
-      <w:pPr>
-        <w:numPr>
-          <w:ilvl w:val="0"/>
-          <w:numId w:val="14"/>
-        </w:numPr>
-        <w:spacing w:line="276" w:lineRule="auto"/>
-      </w:pPr>
-      <w:r>
-        <w:t>Clean up after yourself. Leave the space cleaner than you found.</w:t>
-      </w:r>
-    </w:p>
-    <w:p>
-      <w:pPr>
-        <w:tabs>
-          <w:tab w:val="left" w:pos="0"/>
-          <w:tab w:val="left" w:pos="475"/>
-          <w:tab w:val="left" w:pos="950"/>
-          <w:tab w:val="left" w:pos="1425"/>
-          <w:tab w:val="left" w:pos="1900"/>
-          <w:tab w:val="left" w:pos="2375"/>
-          <w:tab w:val="left" w:pos="2850"/>
-          <w:tab w:val="left" w:pos="3325"/>
-          <w:tab w:val="left" w:pos="3800"/>
-          <w:tab w:val="left" w:pos="4275"/>
-          <w:tab w:val="left" w:pos="4750"/>
-          <w:tab w:val="left" w:pos="5225"/>
-          <w:tab w:val="left" w:pos="5700"/>
-          <w:tab w:val="left" w:pos="6175"/>
-          <w:tab w:val="left" w:pos="6650"/>
-          <w:tab w:val="left" w:pos="7125"/>
-          <w:tab w:val="left" w:pos="7600"/>
-          <w:tab w:val="left" w:pos="8075"/>
-          <w:tab w:val="left" w:pos="8550"/>
-          <w:tab w:val="left" w:pos="9025"/>
-          <w:tab w:val="left" w:pos="9500"/>
-          <w:tab w:val="left" w:pos="9975"/>
-        </w:tabs>
-      </w:pPr>
-      <w:r>
-        <w:t xml:space="preserve"> </w:t>
-      </w:r>
-    </w:p>
+    <w:p/>
     <w:sectPr>
       <w:headerReference w:type="even" r:id="rId8"/>
       <w:headerReference w:type="default" r:id="rId9"/>
@@ -1863,7 +1662,7 @@
       <w:footerReference w:type="default" r:id="rId11"/>
       <w:headerReference w:type="first" r:id="rId12"/>
       <w:footerReference w:type="first" r:id="rId13"/>
-      <w:pgSz w:w="12240" w:h="15840" w:code="1"/>
+      <w:pgSz w:w="12240" w:h="15840" w:orient="portrait" w:code="1"/>
       <w:pgMar w:top="1440" w:right="1440" w:bottom="1440" w:left="1440" w:header="576" w:footer="432" w:gutter="0"/>
       <w:cols w:space="720"/>
       <w:titlePg/>
@@ -1876,14 +1675,14 @@
 <file path=word/endnotes.xml><?xml version="1.0" encoding="utf-8"?>
 <w:endnotes xmlns:wpc="http://schemas.microsoft.com/office/word/2010/wordprocessingCanvas" xmlns:cx="http://schemas.microsoft.com/office/drawing/2014/chartex" xmlns:cx1="http://schemas.microsoft.com/office/drawing/2015/9/8/chartex" xmlns:mc="http://schemas.openxmlformats.org/markup-compatibility/2006" xmlns:o="urn:schemas-microsoft-com:office:office" xmlns:r="http://schemas.openxmlformats.org/officeDocument/2006/relationships" xmlns:m="http://schemas.openxmlformats.org/officeDocument/2006/math" xmlns:v="urn:schemas-microsoft-com:vml" xmlns:wp14="http://schemas.microsoft.com/office/word/2010/wordprocessingDrawing" xmlns:wp="http://schemas.openxmlformats.org/drawingml/2006/wordprocessingDrawing" xmlns:w10="urn:schemas-microsoft-com:office:word" xmlns:w="http://schemas.openxmlformats.org/wordprocessingml/2006/main" xmlns:w14="http://schemas.microsoft.com/office/word/2010/wordml" xmlns:w15="http://schemas.microsoft.com/office/word/2012/wordml" xmlns:w16se="http://schemas.microsoft.com/office/word/2015/wordml/symex" xmlns:wpg="http://schemas.microsoft.com/office/word/2010/wordprocessingGroup" xmlns:wpi="http://schemas.microsoft.com/office/word/2010/wordprocessingInk" xmlns:wne="http://schemas.microsoft.com/office/word/2006/wordml" xmlns:wps="http://schemas.microsoft.com/office/word/2010/wordprocessingShape" mc:Ignorable="w14 w15 w16se wp14">
   <w:endnote w:type="separator" w:id="-1">
-    <w:p>
+    <w:p xmlns:wp14="http://schemas.microsoft.com/office/word/2010/wordml" wp14:textId="77777777">
       <w:r>
         <w:separator/>
       </w:r>
     </w:p>
   </w:endnote>
   <w:endnote w:type="continuationSeparator" w:id="0">
-    <w:p>
+    <w:p xmlns:wp14="http://schemas.microsoft.com/office/word/2010/wordml" wp14:textId="77777777">
       <w:r>
         <w:continuationSeparator/>
       </w:r>
@@ -1894,7 +1693,7 @@
 
 <file path=word/footer1.xml><?xml version="1.0" encoding="utf-8"?>
 <w:ftr xmlns:wpc="http://schemas.microsoft.com/office/word/2010/wordprocessingCanvas" xmlns:cx="http://schemas.microsoft.com/office/drawing/2014/chartex" xmlns:cx1="http://schemas.microsoft.com/office/drawing/2015/9/8/chartex" xmlns:mc="http://schemas.openxmlformats.org/markup-compatibility/2006" xmlns:o="urn:schemas-microsoft-com:office:office" xmlns:r="http://schemas.openxmlformats.org/officeDocument/2006/relationships" xmlns:m="http://schemas.openxmlformats.org/officeDocument/2006/math" xmlns:v="urn:schemas-microsoft-com:vml" xmlns:wp14="http://schemas.microsoft.com/office/word/2010/wordprocessingDrawing" xmlns:wp="http://schemas.openxmlformats.org/drawingml/2006/wordprocessingDrawing" xmlns:w10="urn:schemas-microsoft-com:office:word" xmlns:w="http://schemas.openxmlformats.org/wordprocessingml/2006/main" xmlns:w14="http://schemas.microsoft.com/office/word/2010/wordml" xmlns:w15="http://schemas.microsoft.com/office/word/2012/wordml" xmlns:w16se="http://schemas.microsoft.com/office/word/2015/wordml/symex" xmlns:wpg="http://schemas.microsoft.com/office/word/2010/wordprocessingGroup" xmlns:wpi="http://schemas.microsoft.com/office/word/2010/wordprocessingInk" xmlns:wne="http://schemas.microsoft.com/office/word/2006/wordml" xmlns:wps="http://schemas.microsoft.com/office/word/2010/wordprocessingShape" mc:Ignorable="w14 w15 w16se wp14">
-  <w:p>
+  <w:p xmlns:wp14="http://schemas.microsoft.com/office/word/2010/wordml" wp14:textId="77777777">
     <w:pPr>
       <w:pStyle w:val="Footer"/>
     </w:pPr>
@@ -1904,7 +1703,7 @@
 
 <file path=word/footer2.xml><?xml version="1.0" encoding="utf-8"?>
 <w:ftr xmlns:wpc="http://schemas.microsoft.com/office/word/2010/wordprocessingCanvas" xmlns:cx="http://schemas.microsoft.com/office/drawing/2014/chartex" xmlns:cx1="http://schemas.microsoft.com/office/drawing/2015/9/8/chartex" xmlns:mc="http://schemas.openxmlformats.org/markup-compatibility/2006" xmlns:o="urn:schemas-microsoft-com:office:office" xmlns:r="http://schemas.openxmlformats.org/officeDocument/2006/relationships" xmlns:m="http://schemas.openxmlformats.org/officeDocument/2006/math" xmlns:v="urn:schemas-microsoft-com:vml" xmlns:wp14="http://schemas.microsoft.com/office/word/2010/wordprocessingDrawing" xmlns:wp="http://schemas.openxmlformats.org/drawingml/2006/wordprocessingDrawing" xmlns:w10="urn:schemas-microsoft-com:office:word" xmlns:w="http://schemas.openxmlformats.org/wordprocessingml/2006/main" xmlns:w14="http://schemas.microsoft.com/office/word/2010/wordml" xmlns:w15="http://schemas.microsoft.com/office/word/2012/wordml" xmlns:w16se="http://schemas.microsoft.com/office/word/2015/wordml/symex" xmlns:wpg="http://schemas.microsoft.com/office/word/2010/wordprocessingGroup" xmlns:wpi="http://schemas.microsoft.com/office/word/2010/wordprocessingInk" xmlns:wne="http://schemas.microsoft.com/office/word/2006/wordml" xmlns:wps="http://schemas.microsoft.com/office/word/2010/wordprocessingShape" mc:Ignorable="w14 w15 w16se wp14">
-  <w:p>
+  <w:p xmlns:wp14="http://schemas.microsoft.com/office/word/2010/wordml" wp14:textId="77777777">
     <w:pPr>
       <w:pStyle w:val="Footer"/>
     </w:pPr>
@@ -1913,8 +1712,8 @@
 </file>
 
 <file path=word/footer3.xml><?xml version="1.0" encoding="utf-8"?>
-<w:ftr xmlns:wpc="http://schemas.microsoft.com/office/word/2010/wordprocessingCanvas" xmlns:cx="http://schemas.microsoft.com/office/drawing/2014/chartex" xmlns:cx1="http://schemas.microsoft.com/office/drawing/2015/9/8/chartex" xmlns:mc="http://schemas.openxmlformats.org/markup-compatibility/2006" xmlns:o="urn:schemas-microsoft-com:office:office" xmlns:r="http://schemas.openxmlformats.org/officeDocument/2006/relationships" xmlns:m="http://schemas.openxmlformats.org/officeDocument/2006/math" xmlns:v="urn:schemas-microsoft-com:vml" xmlns:wp14="http://schemas.microsoft.com/office/word/2010/wordprocessingDrawing" xmlns:wp="http://schemas.openxmlformats.org/drawingml/2006/wordprocessingDrawing" xmlns:w10="urn:schemas-microsoft-com:office:word" xmlns:w="http://schemas.openxmlformats.org/wordprocessingml/2006/main" xmlns:w14="http://schemas.microsoft.com/office/word/2010/wordml" xmlns:w15="http://schemas.microsoft.com/office/word/2012/wordml" xmlns:w16se="http://schemas.microsoft.com/office/word/2015/wordml/symex" xmlns:wpg="http://schemas.microsoft.com/office/word/2010/wordprocessingGroup" xmlns:wpi="http://schemas.microsoft.com/office/word/2010/wordprocessingInk" xmlns:wne="http://schemas.microsoft.com/office/word/2006/wordml" xmlns:wps="http://schemas.microsoft.com/office/word/2010/wordprocessingShape" mc:Ignorable="w14 w15 w16se wp14">
-  <w:p>
+<w:ftr xmlns:wpc="http://schemas.microsoft.com/office/word/2010/wordprocessingCanvas" xmlns:cx="http://schemas.microsoft.com/office/drawing/2014/chartex" xmlns:cx1="http://schemas.microsoft.com/office/drawing/2015/9/8/chartex" xmlns:mc="http://schemas.openxmlformats.org/markup-compatibility/2006" xmlns:o="urn:schemas-microsoft-com:office:office" xmlns:r="http://schemas.openxmlformats.org/officeDocument/2006/relationships" xmlns:m="http://schemas.openxmlformats.org/officeDocument/2006/math" xmlns:v="urn:schemas-microsoft-com:vml" xmlns:wp14="http://schemas.microsoft.com/office/word/2010/wordprocessingDrawing" xmlns:wp="http://schemas.openxmlformats.org/drawingml/2006/wordprocessingDrawing" xmlns:w10="urn:schemas-microsoft-com:office:word" xmlns:w="http://schemas.openxmlformats.org/wordprocessingml/2006/main" xmlns:w14="http://schemas.microsoft.com/office/word/2010/wordml" xmlns:w15="http://schemas.microsoft.com/office/word/2012/wordml" xmlns:w16se="http://schemas.microsoft.com/office/word/2015/wordml/symex" xmlns:wpg="http://schemas.microsoft.com/office/word/2010/wordprocessingGroup" xmlns:wpi="http://schemas.microsoft.com/office/word/2010/wordprocessingInk" xmlns:wne="http://schemas.microsoft.com/office/word/2006/wordml" xmlns:wps="http://schemas.microsoft.com/office/word/2010/wordprocessingShape" xmlns:a="http://schemas.openxmlformats.org/drawingml/2006/main" xmlns:pic="http://schemas.openxmlformats.org/drawingml/2006/picture" xmlns:a14="http://schemas.microsoft.com/office/drawing/2010/main" mc:Ignorable="w14 w15 w16se wp14">
+  <w:p xmlns:wp14="http://schemas.microsoft.com/office/word/2010/wordml" wp14:textId="77777777">
     <w:pPr>
       <w:pStyle w:val="Footer"/>
       <w:ind w:left="-720"/>
@@ -1959,7 +1758,7 @@
     <w:r>
       <w:tab/>
     </w:r>
-    <w:bookmarkStart w:id="0" w:name="_GoBack"/>
+    <w:bookmarkStart w:name="_GoBack" w:id="0"/>
     <w:bookmarkEnd w:id="0"/>
     <w:r>
       <w:tab/>
@@ -1969,7 +1768,7 @@
         <w:noProof/>
       </w:rPr>
       <w:drawing>
-        <wp:inline distT="0" distB="0" distL="0" distR="0">
+        <wp:inline xmlns:wp14="http://schemas.microsoft.com/office/word/2010/wordprocessingDrawing" distT="0" distB="0" distL="0" distR="0" wp14:anchorId="035877B6" wp14:editId="7777777">
           <wp:extent cx="1642745" cy="177800"/>
           <wp:effectExtent l="0" t="0" r="0" b="0"/>
           <wp:docPr id="1" name="Picture 3"/>
@@ -2018,7 +1817,7 @@
       </w:drawing>
     </w:r>
   </w:p>
-  <w:p>
+  <w:p xmlns:wp14="http://schemas.microsoft.com/office/word/2010/wordml" wp14:textId="77777777">
     <w:pPr>
       <w:pStyle w:val="Footer"/>
     </w:pPr>
@@ -2029,14 +1828,14 @@
 <file path=word/footnotes.xml><?xml version="1.0" encoding="utf-8"?>
 <w:footnotes xmlns:wpc="http://schemas.microsoft.com/office/word/2010/wordprocessingCanvas" xmlns:cx="http://schemas.microsoft.com/office/drawing/2014/chartex" xmlns:cx1="http://schemas.microsoft.com/office/drawing/2015/9/8/chartex" xmlns:mc="http://schemas.openxmlformats.org/markup-compatibility/2006" xmlns:o="urn:schemas-microsoft-com:office:office" xmlns:r="http://schemas.openxmlformats.org/officeDocument/2006/relationships" xmlns:m="http://schemas.openxmlformats.org/officeDocument/2006/math" xmlns:v="urn:schemas-microsoft-com:vml" xmlns:wp14="http://schemas.microsoft.com/office/word/2010/wordprocessingDrawing" xmlns:wp="http://schemas.openxmlformats.org/drawingml/2006/wordprocessingDrawing" xmlns:w10="urn:schemas-microsoft-com:office:word" xmlns:w="http://schemas.openxmlformats.org/wordprocessingml/2006/main" xmlns:w14="http://schemas.microsoft.com/office/word/2010/wordml" xmlns:w15="http://schemas.microsoft.com/office/word/2012/wordml" xmlns:w16se="http://schemas.microsoft.com/office/word/2015/wordml/symex" xmlns:wpg="http://schemas.microsoft.com/office/word/2010/wordprocessingGroup" xmlns:wpi="http://schemas.microsoft.com/office/word/2010/wordprocessingInk" xmlns:wne="http://schemas.microsoft.com/office/word/2006/wordml" xmlns:wps="http://schemas.microsoft.com/office/word/2010/wordprocessingShape" mc:Ignorable="w14 w15 w16se wp14">
   <w:footnote w:type="separator" w:id="-1">
-    <w:p>
+    <w:p xmlns:wp14="http://schemas.microsoft.com/office/word/2010/wordml" wp14:textId="77777777">
       <w:r>
         <w:separator/>
       </w:r>
     </w:p>
   </w:footnote>
   <w:footnote w:type="continuationSeparator" w:id="0">
-    <w:p>
+    <w:p xmlns:wp14="http://schemas.microsoft.com/office/word/2010/wordml" wp14:textId="77777777">
       <w:r>
         <w:continuationSeparator/>
       </w:r>
@@ -2047,7 +1846,7 @@
 
 <file path=word/header1.xml><?xml version="1.0" encoding="utf-8"?>
 <w:hdr xmlns:wpc="http://schemas.microsoft.com/office/word/2010/wordprocessingCanvas" xmlns:cx="http://schemas.microsoft.com/office/drawing/2014/chartex" xmlns:cx1="http://schemas.microsoft.com/office/drawing/2015/9/8/chartex" xmlns:mc="http://schemas.openxmlformats.org/markup-compatibility/2006" xmlns:o="urn:schemas-microsoft-com:office:office" xmlns:r="http://schemas.openxmlformats.org/officeDocument/2006/relationships" xmlns:m="http://schemas.openxmlformats.org/officeDocument/2006/math" xmlns:v="urn:schemas-microsoft-com:vml" xmlns:wp14="http://schemas.microsoft.com/office/word/2010/wordprocessingDrawing" xmlns:wp="http://schemas.openxmlformats.org/drawingml/2006/wordprocessingDrawing" xmlns:w10="urn:schemas-microsoft-com:office:word" xmlns:w="http://schemas.openxmlformats.org/wordprocessingml/2006/main" xmlns:w14="http://schemas.microsoft.com/office/word/2010/wordml" xmlns:w15="http://schemas.microsoft.com/office/word/2012/wordml" xmlns:w16se="http://schemas.microsoft.com/office/word/2015/wordml/symex" xmlns:wpg="http://schemas.microsoft.com/office/word/2010/wordprocessingGroup" xmlns:wpi="http://schemas.microsoft.com/office/word/2010/wordprocessingInk" xmlns:wne="http://schemas.microsoft.com/office/word/2006/wordml" xmlns:wps="http://schemas.microsoft.com/office/word/2010/wordprocessingShape" mc:Ignorable="w14 w15 w16se wp14">
-  <w:p>
+  <w:p xmlns:wp14="http://schemas.microsoft.com/office/word/2010/wordml" wp14:textId="77777777">
     <w:pPr>
       <w:pStyle w:val="Header"/>
     </w:pPr>
@@ -2057,7 +1856,7 @@
 
 <file path=word/header2.xml><?xml version="1.0" encoding="utf-8"?>
 <w:hdr xmlns:wpc="http://schemas.microsoft.com/office/word/2010/wordprocessingCanvas" xmlns:cx="http://schemas.microsoft.com/office/drawing/2014/chartex" xmlns:cx1="http://schemas.microsoft.com/office/drawing/2015/9/8/chartex" xmlns:mc="http://schemas.openxmlformats.org/markup-compatibility/2006" xmlns:o="urn:schemas-microsoft-com:office:office" xmlns:r="http://schemas.openxmlformats.org/officeDocument/2006/relationships" xmlns:m="http://schemas.openxmlformats.org/officeDocument/2006/math" xmlns:v="urn:schemas-microsoft-com:vml" xmlns:wp14="http://schemas.microsoft.com/office/word/2010/wordprocessingDrawing" xmlns:wp="http://schemas.openxmlformats.org/drawingml/2006/wordprocessingDrawing" xmlns:w10="urn:schemas-microsoft-com:office:word" xmlns:w="http://schemas.openxmlformats.org/wordprocessingml/2006/main" xmlns:w14="http://schemas.microsoft.com/office/word/2010/wordml" xmlns:w15="http://schemas.microsoft.com/office/word/2012/wordml" xmlns:w16se="http://schemas.microsoft.com/office/word/2015/wordml/symex" xmlns:wpg="http://schemas.microsoft.com/office/word/2010/wordprocessingGroup" xmlns:wpi="http://schemas.microsoft.com/office/word/2010/wordprocessingInk" xmlns:wne="http://schemas.microsoft.com/office/word/2006/wordml" xmlns:wps="http://schemas.microsoft.com/office/word/2010/wordprocessingShape" mc:Ignorable="w14 w15 w16se wp14">
-  <w:p>
+  <w:p xmlns:wp14="http://schemas.microsoft.com/office/word/2010/wordml" wp14:textId="77777777">
     <w:pPr>
       <w:pStyle w:val="Header"/>
     </w:pPr>
@@ -2067,7 +1866,7 @@
 
 <file path=word/header3.xml><?xml version="1.0" encoding="utf-8"?>
 <w:hdr xmlns:wpc="http://schemas.microsoft.com/office/word/2010/wordprocessingCanvas" xmlns:cx="http://schemas.microsoft.com/office/drawing/2014/chartex" xmlns:cx1="http://schemas.microsoft.com/office/drawing/2015/9/8/chartex" xmlns:mc="http://schemas.openxmlformats.org/markup-compatibility/2006" xmlns:o="urn:schemas-microsoft-com:office:office" xmlns:r="http://schemas.openxmlformats.org/officeDocument/2006/relationships" xmlns:m="http://schemas.openxmlformats.org/officeDocument/2006/math" xmlns:v="urn:schemas-microsoft-com:vml" xmlns:wp14="http://schemas.microsoft.com/office/word/2010/wordprocessingDrawing" xmlns:wp="http://schemas.openxmlformats.org/drawingml/2006/wordprocessingDrawing" xmlns:w10="urn:schemas-microsoft-com:office:word" xmlns:w="http://schemas.openxmlformats.org/wordprocessingml/2006/main" xmlns:w14="http://schemas.microsoft.com/office/word/2010/wordml" xmlns:w15="http://schemas.microsoft.com/office/word/2012/wordml" xmlns:w16se="http://schemas.microsoft.com/office/word/2015/wordml/symex" xmlns:wpg="http://schemas.microsoft.com/office/word/2010/wordprocessingGroup" xmlns:wpi="http://schemas.microsoft.com/office/word/2010/wordprocessingInk" xmlns:wne="http://schemas.microsoft.com/office/word/2006/wordml" xmlns:wps="http://schemas.microsoft.com/office/word/2010/wordprocessingShape" mc:Ignorable="w14 w15 w16se wp14">
-  <w:p>
+  <w:p xmlns:wp14="http://schemas.microsoft.com/office/word/2010/wordml" wp14:textId="77777777">
     <w:pPr>
       <w:pStyle w:val="Header"/>
       <w:jc w:val="center"/>
@@ -2078,15 +1877,19 @@
     </w:pPr>
     <w:r>
       <w:rPr>
-        <w:b/>
+        <w:b w:val="1"/>
+        <w:bCs w:val="1"/>
         <w:sz w:val="32"/>
+        <w:szCs w:val="32"/>
       </w:rPr>
       <w:t>Standard Oper</w:t>
     </w:r>
     <w:r>
       <w:rPr>
-        <w:b/>
+        <w:b w:val="1"/>
+        <w:bCs w:val="1"/>
         <w:sz w:val="32"/>
+        <w:szCs w:val="32"/>
       </w:rPr>
       <w:t>ating Procedure for Drill Press</w:t>
     </w:r>
@@ -2094,18 +1897,26 @@
   <w:p>
     <w:pPr>
       <w:pStyle w:val="Header"/>
+      <w:bidi w:val="0"/>
+      <w:spacing w:before="0" w:beforeAutospacing="off" w:after="0" w:afterAutospacing="off" w:line="259" w:lineRule="auto"/>
+      <w:ind w:left="0" w:right="0"/>
       <w:jc w:val="center"/>
       <w:rPr>
-        <w:b/>
-        <w:sz w:val="32"/>
+        <w:rFonts w:ascii="Arial" w:hAnsi="Arial" w:eastAsia="Times New Roman" w:cs="Times New Roman"/>
+        <w:b w:val="1"/>
+        <w:bCs w:val="1"/>
+        <w:sz w:val="24"/>
+        <w:szCs w:val="24"/>
       </w:rPr>
     </w:pPr>
     <w:r>
       <w:rPr>
-        <w:b/>
+        <w:b w:val="1"/>
+        <w:bCs w:val="1"/>
         <w:sz w:val="32"/>
-      </w:rPr>
-      <w:t>CoMotion Labs @ Fluke 215</w:t>
+        <w:szCs w:val="32"/>
+      </w:rPr>
+      <w:t>Prototyping Labs at GIX</w:t>
     </w:r>
   </w:p>
 </w:hdr>
@@ -2113,6 +1924,228 @@
 
 <file path=word/numbering.xml><?xml version="1.0" encoding="utf-8"?>
 <w:numbering xmlns:wpc="http://schemas.microsoft.com/office/word/2010/wordprocessingCanvas" xmlns:cx="http://schemas.microsoft.com/office/drawing/2014/chartex" xmlns:cx1="http://schemas.microsoft.com/office/drawing/2015/9/8/chartex" xmlns:mc="http://schemas.openxmlformats.org/markup-compatibility/2006" xmlns:o="urn:schemas-microsoft-com:office:office" xmlns:r="http://schemas.openxmlformats.org/officeDocument/2006/relationships" xmlns:m="http://schemas.openxmlformats.org/officeDocument/2006/math" xmlns:v="urn:schemas-microsoft-com:vml" xmlns:wp14="http://schemas.microsoft.com/office/word/2010/wordprocessingDrawing" xmlns:wp="http://schemas.openxmlformats.org/drawingml/2006/wordprocessingDrawing" xmlns:w10="urn:schemas-microsoft-com:office:word" xmlns:w="http://schemas.openxmlformats.org/wordprocessingml/2006/main" xmlns:w14="http://schemas.microsoft.com/office/word/2010/wordml" xmlns:w15="http://schemas.microsoft.com/office/word/2012/wordml" xmlns:w16se="http://schemas.microsoft.com/office/word/2015/wordml/symex" xmlns:wpg="http://schemas.microsoft.com/office/word/2010/wordprocessingGroup" xmlns:wpi="http://schemas.microsoft.com/office/word/2010/wordprocessingInk" xmlns:wne="http://schemas.microsoft.com/office/word/2006/wordml" xmlns:wps="http://schemas.microsoft.com/office/word/2010/wordprocessingShape" mc:Ignorable="w14 w15 w16se wp14">
+  <w:abstractNum xmlns:w="http://schemas.openxmlformats.org/wordprocessingml/2006/main" w:abstractNumId="15">
+    <w:multiLevelType xmlns:w="http://schemas.openxmlformats.org/wordprocessingml/2006/main" w:val="hybridMultilevel"/>
+    <w:lvl xmlns:w="http://schemas.openxmlformats.org/wordprocessingml/2006/main" w:ilvl="0">
+      <w:start w:val="1"/>
+      <w:numFmt w:val="bullet"/>
+      <w:lvlText w:val=""/>
+      <w:lvlJc w:val="left"/>
+      <w:pPr>
+        <w:ind w:left="720" w:hanging="360"/>
+      </w:pPr>
+      <w:rPr>
+        <w:rFonts w:hint="default" w:ascii="Symbol" w:hAnsi="Symbol"/>
+      </w:rPr>
+    </w:lvl>
+    <w:lvl xmlns:w="http://schemas.openxmlformats.org/wordprocessingml/2006/main" w:ilvl="1">
+      <w:start w:val="1"/>
+      <w:numFmt w:val="bullet"/>
+      <w:lvlText w:val="o"/>
+      <w:lvlJc w:val="left"/>
+      <w:pPr>
+        <w:ind w:left="1440" w:hanging="360"/>
+      </w:pPr>
+      <w:rPr>
+        <w:rFonts w:hint="default" w:ascii="Courier New" w:hAnsi="Courier New"/>
+      </w:rPr>
+    </w:lvl>
+    <w:lvl xmlns:w="http://schemas.openxmlformats.org/wordprocessingml/2006/main" w:ilvl="2">
+      <w:start w:val="1"/>
+      <w:numFmt w:val="bullet"/>
+      <w:lvlText w:val=""/>
+      <w:lvlJc w:val="left"/>
+      <w:pPr>
+        <w:ind w:left="2160" w:hanging="360"/>
+      </w:pPr>
+      <w:rPr>
+        <w:rFonts w:hint="default" w:ascii="Wingdings" w:hAnsi="Wingdings"/>
+      </w:rPr>
+    </w:lvl>
+    <w:lvl xmlns:w="http://schemas.openxmlformats.org/wordprocessingml/2006/main" w:ilvl="3">
+      <w:start w:val="1"/>
+      <w:numFmt w:val="bullet"/>
+      <w:lvlText w:val=""/>
+      <w:lvlJc w:val="left"/>
+      <w:pPr>
+        <w:ind w:left="2880" w:hanging="360"/>
+      </w:pPr>
+      <w:rPr>
+        <w:rFonts w:hint="default" w:ascii="Symbol" w:hAnsi="Symbol"/>
+      </w:rPr>
+    </w:lvl>
+    <w:lvl xmlns:w="http://schemas.openxmlformats.org/wordprocessingml/2006/main" w:ilvl="4">
+      <w:start w:val="1"/>
+      <w:numFmt w:val="bullet"/>
+      <w:lvlText w:val="o"/>
+      <w:lvlJc w:val="left"/>
+      <w:pPr>
+        <w:ind w:left="3600" w:hanging="360"/>
+      </w:pPr>
+      <w:rPr>
+        <w:rFonts w:hint="default" w:ascii="Courier New" w:hAnsi="Courier New"/>
+      </w:rPr>
+    </w:lvl>
+    <w:lvl xmlns:w="http://schemas.openxmlformats.org/wordprocessingml/2006/main" w:ilvl="5">
+      <w:start w:val="1"/>
+      <w:numFmt w:val="bullet"/>
+      <w:lvlText w:val=""/>
+      <w:lvlJc w:val="left"/>
+      <w:pPr>
+        <w:ind w:left="4320" w:hanging="360"/>
+      </w:pPr>
+      <w:rPr>
+        <w:rFonts w:hint="default" w:ascii="Wingdings" w:hAnsi="Wingdings"/>
+      </w:rPr>
+    </w:lvl>
+    <w:lvl xmlns:w="http://schemas.openxmlformats.org/wordprocessingml/2006/main" w:ilvl="6">
+      <w:start w:val="1"/>
+      <w:numFmt w:val="bullet"/>
+      <w:lvlText w:val=""/>
+      <w:lvlJc w:val="left"/>
+      <w:pPr>
+        <w:ind w:left="5040" w:hanging="360"/>
+      </w:pPr>
+      <w:rPr>
+        <w:rFonts w:hint="default" w:ascii="Symbol" w:hAnsi="Symbol"/>
+      </w:rPr>
+    </w:lvl>
+    <w:lvl xmlns:w="http://schemas.openxmlformats.org/wordprocessingml/2006/main" w:ilvl="7">
+      <w:start w:val="1"/>
+      <w:numFmt w:val="bullet"/>
+      <w:lvlText w:val="o"/>
+      <w:lvlJc w:val="left"/>
+      <w:pPr>
+        <w:ind w:left="5760" w:hanging="360"/>
+      </w:pPr>
+      <w:rPr>
+        <w:rFonts w:hint="default" w:ascii="Courier New" w:hAnsi="Courier New"/>
+      </w:rPr>
+    </w:lvl>
+    <w:lvl xmlns:w="http://schemas.openxmlformats.org/wordprocessingml/2006/main" w:ilvl="8">
+      <w:start w:val="1"/>
+      <w:numFmt w:val="bullet"/>
+      <w:lvlText w:val=""/>
+      <w:lvlJc w:val="left"/>
+      <w:pPr>
+        <w:ind w:left="6480" w:hanging="360"/>
+      </w:pPr>
+      <w:rPr>
+        <w:rFonts w:hint="default" w:ascii="Wingdings" w:hAnsi="Wingdings"/>
+      </w:rPr>
+    </w:lvl>
+  </w:abstractNum>
+  <w:abstractNum xmlns:w="http://schemas.openxmlformats.org/wordprocessingml/2006/main" w:abstractNumId="14">
+    <w:multiLevelType xmlns:w="http://schemas.openxmlformats.org/wordprocessingml/2006/main" w:val="hybridMultilevel"/>
+    <w:lvl xmlns:w="http://schemas.openxmlformats.org/wordprocessingml/2006/main" w:ilvl="0">
+      <w:start w:val="1"/>
+      <w:numFmt w:val="bullet"/>
+      <w:lvlText w:val=""/>
+      <w:lvlJc w:val="left"/>
+      <w:pPr>
+        <w:ind w:left="720" w:hanging="360"/>
+      </w:pPr>
+      <w:rPr>
+        <w:rFonts w:hint="default" w:ascii="Symbol" w:hAnsi="Symbol"/>
+      </w:rPr>
+    </w:lvl>
+    <w:lvl xmlns:w="http://schemas.openxmlformats.org/wordprocessingml/2006/main" w:ilvl="1">
+      <w:start w:val="1"/>
+      <w:numFmt w:val="bullet"/>
+      <w:lvlText w:val="o"/>
+      <w:lvlJc w:val="left"/>
+      <w:pPr>
+        <w:ind w:left="1440" w:hanging="360"/>
+      </w:pPr>
+      <w:rPr>
+        <w:rFonts w:hint="default" w:ascii="Courier New" w:hAnsi="Courier New"/>
+      </w:rPr>
+    </w:lvl>
+    <w:lvl xmlns:w="http://schemas.openxmlformats.org/wordprocessingml/2006/main" w:ilvl="2">
+      <w:start w:val="1"/>
+      <w:numFmt w:val="bullet"/>
+      <w:lvlText w:val=""/>
+      <w:lvlJc w:val="left"/>
+      <w:pPr>
+        <w:ind w:left="2160" w:hanging="360"/>
+      </w:pPr>
+      <w:rPr>
+        <w:rFonts w:hint="default" w:ascii="Wingdings" w:hAnsi="Wingdings"/>
+      </w:rPr>
+    </w:lvl>
+    <w:lvl xmlns:w="http://schemas.openxmlformats.org/wordprocessingml/2006/main" w:ilvl="3">
+      <w:start w:val="1"/>
+      <w:numFmt w:val="bullet"/>
+      <w:lvlText w:val=""/>
+      <w:lvlJc w:val="left"/>
+      <w:pPr>
+        <w:ind w:left="2880" w:hanging="360"/>
+      </w:pPr>
+      <w:rPr>
+        <w:rFonts w:hint="default" w:ascii="Symbol" w:hAnsi="Symbol"/>
+      </w:rPr>
+    </w:lvl>
+    <w:lvl xmlns:w="http://schemas.openxmlformats.org/wordprocessingml/2006/main" w:ilvl="4">
+      <w:start w:val="1"/>
+      <w:numFmt w:val="bullet"/>
+      <w:lvlText w:val="o"/>
+      <w:lvlJc w:val="left"/>
+      <w:pPr>
+        <w:ind w:left="3600" w:hanging="360"/>
+      </w:pPr>
+      <w:rPr>
+        <w:rFonts w:hint="default" w:ascii="Courier New" w:hAnsi="Courier New"/>
+      </w:rPr>
+    </w:lvl>
+    <w:lvl xmlns:w="http://schemas.openxmlformats.org/wordprocessingml/2006/main" w:ilvl="5">
+      <w:start w:val="1"/>
+      <w:numFmt w:val="bullet"/>
+      <w:lvlText w:val=""/>
+      <w:lvlJc w:val="left"/>
+      <w:pPr>
+        <w:ind w:left="4320" w:hanging="360"/>
+      </w:pPr>
+      <w:rPr>
+        <w:rFonts w:hint="default" w:ascii="Wingdings" w:hAnsi="Wingdings"/>
+      </w:rPr>
+    </w:lvl>
+    <w:lvl xmlns:w="http://schemas.openxmlformats.org/wordprocessingml/2006/main" w:ilvl="6">
+      <w:start w:val="1"/>
+      <w:numFmt w:val="bullet"/>
+      <w:lvlText w:val=""/>
+      <w:lvlJc w:val="left"/>
+      <w:pPr>
+        <w:ind w:left="5040" w:hanging="360"/>
+      </w:pPr>
+      <w:rPr>
+        <w:rFonts w:hint="default" w:ascii="Symbol" w:hAnsi="Symbol"/>
+      </w:rPr>
+    </w:lvl>
+    <w:lvl xmlns:w="http://schemas.openxmlformats.org/wordprocessingml/2006/main" w:ilvl="7">
+      <w:start w:val="1"/>
+      <w:numFmt w:val="bullet"/>
+      <w:lvlText w:val="o"/>
+      <w:lvlJc w:val="left"/>
+      <w:pPr>
+        <w:ind w:left="5760" w:hanging="360"/>
+      </w:pPr>
+      <w:rPr>
+        <w:rFonts w:hint="default" w:ascii="Courier New" w:hAnsi="Courier New"/>
+      </w:rPr>
+    </w:lvl>
+    <w:lvl xmlns:w="http://schemas.openxmlformats.org/wordprocessingml/2006/main" w:ilvl="8">
+      <w:start w:val="1"/>
+      <w:numFmt w:val="bullet"/>
+      <w:lvlText w:val=""/>
+      <w:lvlJc w:val="left"/>
+      <w:pPr>
+        <w:ind w:left="6480" w:hanging="360"/>
+      </w:pPr>
+      <w:rPr>
+        <w:rFonts w:hint="default" w:ascii="Wingdings" w:hAnsi="Wingdings"/>
+      </w:rPr>
+    </w:lvl>
+  </w:abstractNum>
   <w:abstractNum w:abstractNumId="0" w15:restartNumberingAfterBreak="0">
     <w:nsid w:val="07C422D4"/>
     <w:multiLevelType w:val="multilevel"/>
@@ -2129,7 +2162,7 @@
         <w:ind w:left="720" w:hanging="360"/>
       </w:pPr>
       <w:rPr>
-        <w:rFonts w:ascii="Symbol" w:hAnsi="Symbol" w:hint="default"/>
+        <w:rFonts w:hint="default" w:ascii="Symbol" w:hAnsi="Symbol"/>
         <w:sz w:val="20"/>
       </w:rPr>
     </w:lvl>
@@ -2145,7 +2178,7 @@
         <w:ind w:left="1440" w:hanging="360"/>
       </w:pPr>
       <w:rPr>
-        <w:rFonts w:ascii="Courier New" w:hAnsi="Courier New" w:hint="default"/>
+        <w:rFonts w:hint="default" w:ascii="Courier New" w:hAnsi="Courier New"/>
         <w:sz w:val="20"/>
       </w:rPr>
     </w:lvl>
@@ -2161,7 +2194,7 @@
         <w:ind w:left="2160" w:hanging="360"/>
       </w:pPr>
       <w:rPr>
-        <w:rFonts w:ascii="Wingdings" w:hAnsi="Wingdings" w:hint="default"/>
+        <w:rFonts w:hint="default" w:ascii="Wingdings" w:hAnsi="Wingdings"/>
         <w:sz w:val="20"/>
       </w:rPr>
     </w:lvl>
@@ -2177,7 +2210,7 @@
         <w:ind w:left="2880" w:hanging="360"/>
       </w:pPr>
       <w:rPr>
-        <w:rFonts w:ascii="Wingdings" w:hAnsi="Wingdings" w:hint="default"/>
+        <w:rFonts w:hint="default" w:ascii="Wingdings" w:hAnsi="Wingdings"/>
         <w:sz w:val="20"/>
       </w:rPr>
     </w:lvl>
@@ -2193,7 +2226,7 @@
         <w:ind w:left="3600" w:hanging="360"/>
       </w:pPr>
       <w:rPr>
-        <w:rFonts w:ascii="Wingdings" w:hAnsi="Wingdings" w:hint="default"/>
+        <w:rFonts w:hint="default" w:ascii="Wingdings" w:hAnsi="Wingdings"/>
         <w:sz w:val="20"/>
       </w:rPr>
     </w:lvl>
@@ -2209,7 +2242,7 @@
         <w:ind w:left="4320" w:hanging="360"/>
       </w:pPr>
       <w:rPr>
-        <w:rFonts w:ascii="Wingdings" w:hAnsi="Wingdings" w:hint="default"/>
+        <w:rFonts w:hint="default" w:ascii="Wingdings" w:hAnsi="Wingdings"/>
         <w:sz w:val="20"/>
       </w:rPr>
     </w:lvl>
@@ -2225,7 +2258,7 @@
         <w:ind w:left="5040" w:hanging="360"/>
       </w:pPr>
       <w:rPr>
-        <w:rFonts w:ascii="Wingdings" w:hAnsi="Wingdings" w:hint="default"/>
+        <w:rFonts w:hint="default" w:ascii="Wingdings" w:hAnsi="Wingdings"/>
         <w:sz w:val="20"/>
       </w:rPr>
     </w:lvl>
@@ -2241,7 +2274,7 @@
         <w:ind w:left="5760" w:hanging="360"/>
       </w:pPr>
       <w:rPr>
-        <w:rFonts w:ascii="Wingdings" w:hAnsi="Wingdings" w:hint="default"/>
+        <w:rFonts w:hint="default" w:ascii="Wingdings" w:hAnsi="Wingdings"/>
         <w:sz w:val="20"/>
       </w:rPr>
     </w:lvl>
@@ -2257,7 +2290,7 @@
         <w:ind w:left="6480" w:hanging="360"/>
       </w:pPr>
       <w:rPr>
-        <w:rFonts w:ascii="Wingdings" w:hAnsi="Wingdings" w:hint="default"/>
+        <w:rFonts w:hint="default" w:ascii="Wingdings" w:hAnsi="Wingdings"/>
         <w:sz w:val="20"/>
       </w:rPr>
     </w:lvl>
@@ -2278,7 +2311,7 @@
         <w:ind w:left="720" w:hanging="360"/>
       </w:pPr>
       <w:rPr>
-        <w:rFonts w:ascii="Symbol" w:hAnsi="Symbol" w:hint="default"/>
+        <w:rFonts w:hint="default" w:ascii="Symbol" w:hAnsi="Symbol"/>
         <w:sz w:val="20"/>
       </w:rPr>
     </w:lvl>
@@ -2294,7 +2327,7 @@
         <w:ind w:left="1440" w:hanging="360"/>
       </w:pPr>
       <w:rPr>
-        <w:rFonts w:ascii="Courier New" w:hAnsi="Courier New" w:hint="default"/>
+        <w:rFonts w:hint="default" w:ascii="Courier New" w:hAnsi="Courier New"/>
         <w:sz w:val="20"/>
       </w:rPr>
     </w:lvl>
@@ -2310,7 +2343,7 @@
         <w:ind w:left="2160" w:hanging="360"/>
       </w:pPr>
       <w:rPr>
-        <w:rFonts w:ascii="Wingdings" w:hAnsi="Wingdings" w:hint="default"/>
+        <w:rFonts w:hint="default" w:ascii="Wingdings" w:hAnsi="Wingdings"/>
         <w:sz w:val="20"/>
       </w:rPr>
     </w:lvl>
@@ -2326,7 +2359,7 @@
         <w:ind w:left="2880" w:hanging="360"/>
       </w:pPr>
       <w:rPr>
-        <w:rFonts w:ascii="Wingdings" w:hAnsi="Wingdings" w:hint="default"/>
+        <w:rFonts w:hint="default" w:ascii="Wingdings" w:hAnsi="Wingdings"/>
         <w:sz w:val="20"/>
       </w:rPr>
     </w:lvl>
@@ -2342,7 +2375,7 @@
         <w:ind w:left="3600" w:hanging="360"/>
       </w:pPr>
       <w:rPr>
-        <w:rFonts w:ascii="Wingdings" w:hAnsi="Wingdings" w:hint="default"/>
+        <w:rFonts w:hint="default" w:ascii="Wingdings" w:hAnsi="Wingdings"/>
         <w:sz w:val="20"/>
       </w:rPr>
     </w:lvl>
@@ -2358,7 +2391,7 @@
         <w:ind w:left="4320" w:hanging="360"/>
       </w:pPr>
       <w:rPr>
-        <w:rFonts w:ascii="Wingdings" w:hAnsi="Wingdings" w:hint="default"/>
+        <w:rFonts w:hint="default" w:ascii="Wingdings" w:hAnsi="Wingdings"/>
         <w:sz w:val="20"/>
       </w:rPr>
     </w:lvl>
@@ -2374,7 +2407,7 @@
         <w:ind w:left="5040" w:hanging="360"/>
       </w:pPr>
       <w:rPr>
-        <w:rFonts w:ascii="Wingdings" w:hAnsi="Wingdings" w:hint="default"/>
+        <w:rFonts w:hint="default" w:ascii="Wingdings" w:hAnsi="Wingdings"/>
         <w:sz w:val="20"/>
       </w:rPr>
     </w:lvl>
@@ -2390,7 +2423,7 @@
         <w:ind w:left="5760" w:hanging="360"/>
       </w:pPr>
       <w:rPr>
-        <w:rFonts w:ascii="Wingdings" w:hAnsi="Wingdings" w:hint="default"/>
+        <w:rFonts w:hint="default" w:ascii="Wingdings" w:hAnsi="Wingdings"/>
         <w:sz w:val="20"/>
       </w:rPr>
     </w:lvl>
@@ -2406,7 +2439,7 @@
         <w:ind w:left="6480" w:hanging="360"/>
       </w:pPr>
       <w:rPr>
-        <w:rFonts w:ascii="Wingdings" w:hAnsi="Wingdings" w:hint="default"/>
+        <w:rFonts w:hint="default" w:ascii="Wingdings" w:hAnsi="Wingdings"/>
         <w:sz w:val="20"/>
       </w:rPr>
     </w:lvl>
@@ -2427,7 +2460,7 @@
         <w:ind w:left="360" w:hanging="360"/>
       </w:pPr>
       <w:rPr>
-        <w:rFonts w:ascii="Symbol" w:hAnsi="Symbol" w:hint="default"/>
+        <w:rFonts w:hint="default" w:ascii="Symbol" w:hAnsi="Symbol"/>
         <w:sz w:val="20"/>
       </w:rPr>
     </w:lvl>
@@ -2443,7 +2476,7 @@
         <w:ind w:left="1080" w:hanging="360"/>
       </w:pPr>
       <w:rPr>
-        <w:rFonts w:ascii="Courier New" w:hAnsi="Courier New" w:hint="default"/>
+        <w:rFonts w:hint="default" w:ascii="Courier New" w:hAnsi="Courier New"/>
         <w:sz w:val="20"/>
       </w:rPr>
     </w:lvl>
@@ -2459,7 +2492,7 @@
         <w:ind w:left="1800" w:hanging="360"/>
       </w:pPr>
       <w:rPr>
-        <w:rFonts w:ascii="Wingdings" w:hAnsi="Wingdings" w:hint="default"/>
+        <w:rFonts w:hint="default" w:ascii="Wingdings" w:hAnsi="Wingdings"/>
         <w:sz w:val="20"/>
       </w:rPr>
     </w:lvl>
@@ -2475,7 +2508,7 @@
         <w:ind w:left="2520" w:hanging="360"/>
       </w:pPr>
       <w:rPr>
-        <w:rFonts w:ascii="Wingdings" w:hAnsi="Wingdings" w:hint="default"/>
+        <w:rFonts w:hint="default" w:ascii="Wingdings" w:hAnsi="Wingdings"/>
         <w:sz w:val="20"/>
       </w:rPr>
     </w:lvl>
@@ -2491,7 +2524,7 @@
         <w:ind w:left="3240" w:hanging="360"/>
       </w:pPr>
       <w:rPr>
-        <w:rFonts w:ascii="Wingdings" w:hAnsi="Wingdings" w:hint="default"/>
+        <w:rFonts w:hint="default" w:ascii="Wingdings" w:hAnsi="Wingdings"/>
         <w:sz w:val="20"/>
       </w:rPr>
     </w:lvl>
@@ -2507,7 +2540,7 @@
         <w:ind w:left="3960" w:hanging="360"/>
       </w:pPr>
       <w:rPr>
-        <w:rFonts w:ascii="Wingdings" w:hAnsi="Wingdings" w:hint="default"/>
+        <w:rFonts w:hint="default" w:ascii="Wingdings" w:hAnsi="Wingdings"/>
         <w:sz w:val="20"/>
       </w:rPr>
     </w:lvl>
@@ -2523,7 +2556,7 @@
         <w:ind w:left="4680" w:hanging="360"/>
       </w:pPr>
       <w:rPr>
-        <w:rFonts w:ascii="Wingdings" w:hAnsi="Wingdings" w:hint="default"/>
+        <w:rFonts w:hint="default" w:ascii="Wingdings" w:hAnsi="Wingdings"/>
         <w:sz w:val="20"/>
       </w:rPr>
     </w:lvl>
@@ -2539,7 +2572,7 @@
         <w:ind w:left="5400" w:hanging="360"/>
       </w:pPr>
       <w:rPr>
-        <w:rFonts w:ascii="Wingdings" w:hAnsi="Wingdings" w:hint="default"/>
+        <w:rFonts w:hint="default" w:ascii="Wingdings" w:hAnsi="Wingdings"/>
         <w:sz w:val="20"/>
       </w:rPr>
     </w:lvl>
@@ -2555,7 +2588,7 @@
         <w:ind w:left="6120" w:hanging="360"/>
       </w:pPr>
       <w:rPr>
-        <w:rFonts w:ascii="Wingdings" w:hAnsi="Wingdings" w:hint="default"/>
+        <w:rFonts w:hint="default" w:ascii="Wingdings" w:hAnsi="Wingdings"/>
         <w:sz w:val="20"/>
       </w:rPr>
     </w:lvl>
@@ -2576,7 +2609,7 @@
         <w:ind w:left="720" w:hanging="360"/>
       </w:pPr>
       <w:rPr>
-        <w:rFonts w:ascii="Symbol" w:hAnsi="Symbol" w:hint="default"/>
+        <w:rFonts w:hint="default" w:ascii="Symbol" w:hAnsi="Symbol"/>
         <w:sz w:val="20"/>
       </w:rPr>
     </w:lvl>
@@ -2592,7 +2625,7 @@
         <w:ind w:left="1440" w:hanging="360"/>
       </w:pPr>
       <w:rPr>
-        <w:rFonts w:ascii="Courier New" w:hAnsi="Courier New" w:hint="default"/>
+        <w:rFonts w:hint="default" w:ascii="Courier New" w:hAnsi="Courier New"/>
         <w:sz w:val="20"/>
       </w:rPr>
     </w:lvl>
@@ -2608,7 +2641,7 @@
         <w:ind w:left="2160" w:hanging="360"/>
       </w:pPr>
       <w:rPr>
-        <w:rFonts w:ascii="Wingdings" w:hAnsi="Wingdings" w:hint="default"/>
+        <w:rFonts w:hint="default" w:ascii="Wingdings" w:hAnsi="Wingdings"/>
         <w:sz w:val="20"/>
       </w:rPr>
     </w:lvl>
@@ -2624,7 +2657,7 @@
         <w:ind w:left="2880" w:hanging="360"/>
       </w:pPr>
       <w:rPr>
-        <w:rFonts w:ascii="Wingdings" w:hAnsi="Wingdings" w:hint="default"/>
+        <w:rFonts w:hint="default" w:ascii="Wingdings" w:hAnsi="Wingdings"/>
         <w:sz w:val="20"/>
       </w:rPr>
     </w:lvl>
@@ -2640,7 +2673,7 @@
         <w:ind w:left="3600" w:hanging="360"/>
       </w:pPr>
       <w:rPr>
-        <w:rFonts w:ascii="Wingdings" w:hAnsi="Wingdings" w:hint="default"/>
+        <w:rFonts w:hint="default" w:ascii="Wingdings" w:hAnsi="Wingdings"/>
         <w:sz w:val="20"/>
       </w:rPr>
     </w:lvl>
@@ -2656,7 +2689,7 @@
         <w:ind w:left="4320" w:hanging="360"/>
       </w:pPr>
       <w:rPr>
-        <w:rFonts w:ascii="Wingdings" w:hAnsi="Wingdings" w:hint="default"/>
+        <w:rFonts w:hint="default" w:ascii="Wingdings" w:hAnsi="Wingdings"/>
         <w:sz w:val="20"/>
       </w:rPr>
     </w:lvl>
@@ -2672,7 +2705,7 @@
         <w:ind w:left="5040" w:hanging="360"/>
       </w:pPr>
       <w:rPr>
-        <w:rFonts w:ascii="Wingdings" w:hAnsi="Wingdings" w:hint="default"/>
+        <w:rFonts w:hint="default" w:ascii="Wingdings" w:hAnsi="Wingdings"/>
         <w:sz w:val="20"/>
       </w:rPr>
     </w:lvl>
@@ -2688,7 +2721,7 @@
         <w:ind w:left="5760" w:hanging="360"/>
       </w:pPr>
       <w:rPr>
-        <w:rFonts w:ascii="Wingdings" w:hAnsi="Wingdings" w:hint="default"/>
+        <w:rFonts w:hint="default" w:ascii="Wingdings" w:hAnsi="Wingdings"/>
         <w:sz w:val="20"/>
       </w:rPr>
     </w:lvl>
@@ -2704,7 +2737,7 @@
         <w:ind w:left="6480" w:hanging="360"/>
       </w:pPr>
       <w:rPr>
-        <w:rFonts w:ascii="Wingdings" w:hAnsi="Wingdings" w:hint="default"/>
+        <w:rFonts w:hint="default" w:ascii="Wingdings" w:hAnsi="Wingdings"/>
         <w:sz w:val="20"/>
       </w:rPr>
     </w:lvl>
@@ -2725,7 +2758,7 @@
         <w:ind w:left="720" w:hanging="360"/>
       </w:pPr>
       <w:rPr>
-        <w:rFonts w:ascii="Symbol" w:hAnsi="Symbol" w:hint="default"/>
+        <w:rFonts w:hint="default" w:ascii="Symbol" w:hAnsi="Symbol"/>
         <w:sz w:val="20"/>
       </w:rPr>
     </w:lvl>
@@ -2741,7 +2774,7 @@
         <w:ind w:left="1440" w:hanging="360"/>
       </w:pPr>
       <w:rPr>
-        <w:rFonts w:ascii="Courier New" w:hAnsi="Courier New" w:hint="default"/>
+        <w:rFonts w:hint="default" w:ascii="Courier New" w:hAnsi="Courier New"/>
         <w:sz w:val="20"/>
       </w:rPr>
     </w:lvl>
@@ -2757,7 +2790,7 @@
         <w:ind w:left="2160" w:hanging="360"/>
       </w:pPr>
       <w:rPr>
-        <w:rFonts w:ascii="Wingdings" w:hAnsi="Wingdings" w:hint="default"/>
+        <w:rFonts w:hint="default" w:ascii="Wingdings" w:hAnsi="Wingdings"/>
         <w:sz w:val="20"/>
       </w:rPr>
     </w:lvl>
@@ -2773,7 +2806,7 @@
         <w:ind w:left="2880" w:hanging="360"/>
       </w:pPr>
       <w:rPr>
-        <w:rFonts w:ascii="Wingdings" w:hAnsi="Wingdings" w:hint="default"/>
+        <w:rFonts w:hint="default" w:ascii="Wingdings" w:hAnsi="Wingdings"/>
         <w:sz w:val="20"/>
       </w:rPr>
     </w:lvl>
@@ -2789,7 +2822,7 @@
         <w:ind w:left="3600" w:hanging="360"/>
       </w:pPr>
       <w:rPr>
-        <w:rFonts w:ascii="Wingdings" w:hAnsi="Wingdings" w:hint="default"/>
+        <w:rFonts w:hint="default" w:ascii="Wingdings" w:hAnsi="Wingdings"/>
         <w:sz w:val="20"/>
       </w:rPr>
     </w:lvl>
@@ -2805,7 +2838,7 @@
         <w:ind w:left="4320" w:hanging="360"/>
       </w:pPr>
       <w:rPr>
-        <w:rFonts w:ascii="Wingdings" w:hAnsi="Wingdings" w:hint="default"/>
+        <w:rFonts w:hint="default" w:ascii="Wingdings" w:hAnsi="Wingdings"/>
         <w:sz w:val="20"/>
       </w:rPr>
     </w:lvl>
@@ -2821,7 +2854,7 @@
         <w:ind w:left="5040" w:hanging="360"/>
       </w:pPr>
       <w:rPr>
-        <w:rFonts w:ascii="Wingdings" w:hAnsi="Wingdings" w:hint="default"/>
+        <w:rFonts w:hint="default" w:ascii="Wingdings" w:hAnsi="Wingdings"/>
         <w:sz w:val="20"/>
       </w:rPr>
     </w:lvl>
@@ -2837,7 +2870,7 @@
         <w:ind w:left="5760" w:hanging="360"/>
       </w:pPr>
       <w:rPr>
-        <w:rFonts w:ascii="Wingdings" w:hAnsi="Wingdings" w:hint="default"/>
+        <w:rFonts w:hint="default" w:ascii="Wingdings" w:hAnsi="Wingdings"/>
         <w:sz w:val="20"/>
       </w:rPr>
     </w:lvl>
@@ -2853,7 +2886,7 @@
         <w:ind w:left="6480" w:hanging="360"/>
       </w:pPr>
       <w:rPr>
-        <w:rFonts w:ascii="Wingdings" w:hAnsi="Wingdings" w:hint="default"/>
+        <w:rFonts w:hint="default" w:ascii="Wingdings" w:hAnsi="Wingdings"/>
         <w:sz w:val="20"/>
       </w:rPr>
     </w:lvl>
@@ -2874,7 +2907,7 @@
         <w:ind w:left="720" w:hanging="360"/>
       </w:pPr>
       <w:rPr>
-        <w:rFonts w:ascii="Symbol" w:hAnsi="Symbol" w:hint="default"/>
+        <w:rFonts w:hint="default" w:ascii="Symbol" w:hAnsi="Symbol"/>
         <w:sz w:val="20"/>
       </w:rPr>
     </w:lvl>
@@ -2890,7 +2923,7 @@
         <w:ind w:left="1440" w:hanging="360"/>
       </w:pPr>
       <w:rPr>
-        <w:rFonts w:ascii="Courier New" w:hAnsi="Courier New" w:hint="default"/>
+        <w:rFonts w:hint="default" w:ascii="Courier New" w:hAnsi="Courier New"/>
         <w:sz w:val="20"/>
       </w:rPr>
     </w:lvl>
@@ -2906,7 +2939,7 @@
         <w:ind w:left="2160" w:hanging="360"/>
       </w:pPr>
       <w:rPr>
-        <w:rFonts w:ascii="Wingdings" w:hAnsi="Wingdings" w:hint="default"/>
+        <w:rFonts w:hint="default" w:ascii="Wingdings" w:hAnsi="Wingdings"/>
         <w:sz w:val="20"/>
       </w:rPr>
     </w:lvl>
@@ -2922,7 +2955,7 @@
         <w:ind w:left="2880" w:hanging="360"/>
       </w:pPr>
       <w:rPr>
-        <w:rFonts w:ascii="Wingdings" w:hAnsi="Wingdings" w:hint="default"/>
+        <w:rFonts w:hint="default" w:ascii="Wingdings" w:hAnsi="Wingdings"/>
         <w:sz w:val="20"/>
       </w:rPr>
     </w:lvl>
@@ -2938,7 +2971,7 @@
         <w:ind w:left="3600" w:hanging="360"/>
       </w:pPr>
       <w:rPr>
-        <w:rFonts w:ascii="Wingdings" w:hAnsi="Wingdings" w:hint="default"/>
+        <w:rFonts w:hint="default" w:ascii="Wingdings" w:hAnsi="Wingdings"/>
         <w:sz w:val="20"/>
       </w:rPr>
     </w:lvl>
@@ -2954,7 +2987,7 @@
         <w:ind w:left="4320" w:hanging="360"/>
       </w:pPr>
       <w:rPr>
-        <w:rFonts w:ascii="Wingdings" w:hAnsi="Wingdings" w:hint="default"/>
+        <w:rFonts w:hint="default" w:ascii="Wingdings" w:hAnsi="Wingdings"/>
         <w:sz w:val="20"/>
       </w:rPr>
     </w:lvl>
@@ -2970,7 +3003,7 @@
         <w:ind w:left="5040" w:hanging="360"/>
       </w:pPr>
       <w:rPr>
-        <w:rFonts w:ascii="Wingdings" w:hAnsi="Wingdings" w:hint="default"/>
+        <w:rFonts w:hint="default" w:ascii="Wingdings" w:hAnsi="Wingdings"/>
         <w:sz w:val="20"/>
       </w:rPr>
     </w:lvl>
@@ -2986,7 +3019,7 @@
         <w:ind w:left="5760" w:hanging="360"/>
       </w:pPr>
       <w:rPr>
-        <w:rFonts w:ascii="Wingdings" w:hAnsi="Wingdings" w:hint="default"/>
+        <w:rFonts w:hint="default" w:ascii="Wingdings" w:hAnsi="Wingdings"/>
         <w:sz w:val="20"/>
       </w:rPr>
     </w:lvl>
@@ -3002,7 +3035,7 @@
         <w:ind w:left="6480" w:hanging="360"/>
       </w:pPr>
       <w:rPr>
-        <w:rFonts w:ascii="Wingdings" w:hAnsi="Wingdings" w:hint="default"/>
+        <w:rFonts w:hint="default" w:ascii="Wingdings" w:hAnsi="Wingdings"/>
         <w:sz w:val="20"/>
       </w:rPr>
     </w:lvl>
@@ -3136,7 +3169,7 @@
         <w:ind w:left="720" w:hanging="360"/>
       </w:pPr>
       <w:rPr>
-        <w:rFonts w:ascii="Symbol" w:hAnsi="Symbol" w:hint="default"/>
+        <w:rFonts w:hint="default" w:ascii="Symbol" w:hAnsi="Symbol"/>
         <w:sz w:val="20"/>
       </w:rPr>
     </w:lvl>
@@ -3152,7 +3185,7 @@
         <w:ind w:left="1440" w:hanging="360"/>
       </w:pPr>
       <w:rPr>
-        <w:rFonts w:ascii="Courier New" w:hAnsi="Courier New" w:hint="default"/>
+        <w:rFonts w:hint="default" w:ascii="Courier New" w:hAnsi="Courier New"/>
         <w:sz w:val="20"/>
       </w:rPr>
     </w:lvl>
@@ -3168,7 +3201,7 @@
         <w:ind w:left="2160" w:hanging="360"/>
       </w:pPr>
       <w:rPr>
-        <w:rFonts w:ascii="Wingdings" w:hAnsi="Wingdings" w:hint="default"/>
+        <w:rFonts w:hint="default" w:ascii="Wingdings" w:hAnsi="Wingdings"/>
         <w:sz w:val="20"/>
       </w:rPr>
     </w:lvl>
@@ -3184,7 +3217,7 @@
         <w:ind w:left="2880" w:hanging="360"/>
       </w:pPr>
       <w:rPr>
-        <w:rFonts w:ascii="Wingdings" w:hAnsi="Wingdings" w:hint="default"/>
+        <w:rFonts w:hint="default" w:ascii="Wingdings" w:hAnsi="Wingdings"/>
         <w:sz w:val="20"/>
       </w:rPr>
     </w:lvl>
@@ -3200,7 +3233,7 @@
         <w:ind w:left="3600" w:hanging="360"/>
       </w:pPr>
       <w:rPr>
-        <w:rFonts w:ascii="Wingdings" w:hAnsi="Wingdings" w:hint="default"/>
+        <w:rFonts w:hint="default" w:ascii="Wingdings" w:hAnsi="Wingdings"/>
         <w:sz w:val="20"/>
       </w:rPr>
     </w:lvl>
@@ -3216,7 +3249,7 @@
         <w:ind w:left="4320" w:hanging="360"/>
       </w:pPr>
       <w:rPr>
-        <w:rFonts w:ascii="Wingdings" w:hAnsi="Wingdings" w:hint="default"/>
+        <w:rFonts w:hint="default" w:ascii="Wingdings" w:hAnsi="Wingdings"/>
         <w:sz w:val="20"/>
       </w:rPr>
     </w:lvl>
@@ -3232,7 +3265,7 @@
         <w:ind w:left="5040" w:hanging="360"/>
       </w:pPr>
       <w:rPr>
-        <w:rFonts w:ascii="Wingdings" w:hAnsi="Wingdings" w:hint="default"/>
+        <w:rFonts w:hint="default" w:ascii="Wingdings" w:hAnsi="Wingdings"/>
         <w:sz w:val="20"/>
       </w:rPr>
     </w:lvl>
@@ -3248,7 +3281,7 @@
         <w:ind w:left="5760" w:hanging="360"/>
       </w:pPr>
       <w:rPr>
-        <w:rFonts w:ascii="Wingdings" w:hAnsi="Wingdings" w:hint="default"/>
+        <w:rFonts w:hint="default" w:ascii="Wingdings" w:hAnsi="Wingdings"/>
         <w:sz w:val="20"/>
       </w:rPr>
     </w:lvl>
@@ -3264,7 +3297,7 @@
         <w:ind w:left="6480" w:hanging="360"/>
       </w:pPr>
       <w:rPr>
-        <w:rFonts w:ascii="Wingdings" w:hAnsi="Wingdings" w:hint="default"/>
+        <w:rFonts w:hint="default" w:ascii="Wingdings" w:hAnsi="Wingdings"/>
         <w:sz w:val="20"/>
       </w:rPr>
     </w:lvl>
@@ -3285,7 +3318,7 @@
         <w:ind w:left="720" w:hanging="360"/>
       </w:pPr>
       <w:rPr>
-        <w:rFonts w:ascii="Symbol" w:hAnsi="Symbol" w:hint="default"/>
+        <w:rFonts w:hint="default" w:ascii="Symbol" w:hAnsi="Symbol"/>
         <w:sz w:val="20"/>
       </w:rPr>
     </w:lvl>
@@ -3301,7 +3334,7 @@
         <w:ind w:left="1440" w:hanging="360"/>
       </w:pPr>
       <w:rPr>
-        <w:rFonts w:ascii="Courier New" w:hAnsi="Courier New" w:hint="default"/>
+        <w:rFonts w:hint="default" w:ascii="Courier New" w:hAnsi="Courier New"/>
         <w:sz w:val="20"/>
       </w:rPr>
     </w:lvl>
@@ -3317,7 +3350,7 @@
         <w:ind w:left="2160" w:hanging="360"/>
       </w:pPr>
       <w:rPr>
-        <w:rFonts w:ascii="Wingdings" w:hAnsi="Wingdings" w:hint="default"/>
+        <w:rFonts w:hint="default" w:ascii="Wingdings" w:hAnsi="Wingdings"/>
         <w:sz w:val="20"/>
       </w:rPr>
     </w:lvl>
@@ -3333,7 +3366,7 @@
         <w:ind w:left="2880" w:hanging="360"/>
       </w:pPr>
       <w:rPr>
-        <w:rFonts w:ascii="Wingdings" w:hAnsi="Wingdings" w:hint="default"/>
+        <w:rFonts w:hint="default" w:ascii="Wingdings" w:hAnsi="Wingdings"/>
         <w:sz w:val="20"/>
       </w:rPr>
     </w:lvl>
@@ -3349,7 +3382,7 @@
         <w:ind w:left="3600" w:hanging="360"/>
       </w:pPr>
       <w:rPr>
-        <w:rFonts w:ascii="Wingdings" w:hAnsi="Wingdings" w:hint="default"/>
+        <w:rFonts w:hint="default" w:ascii="Wingdings" w:hAnsi="Wingdings"/>
         <w:sz w:val="20"/>
       </w:rPr>
     </w:lvl>
@@ -3365,7 +3398,7 @@
         <w:ind w:left="4320" w:hanging="360"/>
       </w:pPr>
       <w:rPr>
-        <w:rFonts w:ascii="Wingdings" w:hAnsi="Wingdings" w:hint="default"/>
+        <w:rFonts w:hint="default" w:ascii="Wingdings" w:hAnsi="Wingdings"/>
         <w:sz w:val="20"/>
       </w:rPr>
     </w:lvl>
@@ -3381,7 +3414,7 @@
         <w:ind w:left="5040" w:hanging="360"/>
       </w:pPr>
       <w:rPr>
-        <w:rFonts w:ascii="Wingdings" w:hAnsi="Wingdings" w:hint="default"/>
+        <w:rFonts w:hint="default" w:ascii="Wingdings" w:hAnsi="Wingdings"/>
         <w:sz w:val="20"/>
       </w:rPr>
     </w:lvl>
@@ -3397,7 +3430,7 @@
         <w:ind w:left="5760" w:hanging="360"/>
       </w:pPr>
       <w:rPr>
-        <w:rFonts w:ascii="Wingdings" w:hAnsi="Wingdings" w:hint="default"/>
+        <w:rFonts w:hint="default" w:ascii="Wingdings" w:hAnsi="Wingdings"/>
         <w:sz w:val="20"/>
       </w:rPr>
     </w:lvl>
@@ -3413,7 +3446,7 @@
         <w:ind w:left="6480" w:hanging="360"/>
       </w:pPr>
       <w:rPr>
-        <w:rFonts w:ascii="Wingdings" w:hAnsi="Wingdings" w:hint="default"/>
+        <w:rFonts w:hint="default" w:ascii="Wingdings" w:hAnsi="Wingdings"/>
         <w:sz w:val="20"/>
       </w:rPr>
     </w:lvl>
@@ -3434,7 +3467,7 @@
         <w:ind w:left="720" w:hanging="360"/>
       </w:pPr>
       <w:rPr>
-        <w:rFonts w:ascii="Symbol" w:hAnsi="Symbol" w:hint="default"/>
+        <w:rFonts w:hint="default" w:ascii="Symbol" w:hAnsi="Symbol"/>
         <w:sz w:val="20"/>
       </w:rPr>
     </w:lvl>
@@ -3450,7 +3483,7 @@
         <w:ind w:left="1440" w:hanging="360"/>
       </w:pPr>
       <w:rPr>
-        <w:rFonts w:ascii="Courier New" w:hAnsi="Courier New" w:hint="default"/>
+        <w:rFonts w:hint="default" w:ascii="Courier New" w:hAnsi="Courier New"/>
         <w:sz w:val="20"/>
       </w:rPr>
     </w:lvl>
@@ -3466,7 +3499,7 @@
         <w:ind w:left="2160" w:hanging="360"/>
       </w:pPr>
       <w:rPr>
-        <w:rFonts w:ascii="Wingdings" w:hAnsi="Wingdings" w:hint="default"/>
+        <w:rFonts w:hint="default" w:ascii="Wingdings" w:hAnsi="Wingdings"/>
         <w:sz w:val="20"/>
       </w:rPr>
     </w:lvl>
@@ -3482,7 +3515,7 @@
         <w:ind w:left="2880" w:hanging="360"/>
       </w:pPr>
       <w:rPr>
-        <w:rFonts w:ascii="Wingdings" w:hAnsi="Wingdings" w:hint="default"/>
+        <w:rFonts w:hint="default" w:ascii="Wingdings" w:hAnsi="Wingdings"/>
         <w:sz w:val="20"/>
       </w:rPr>
     </w:lvl>
@@ -3498,7 +3531,7 @@
         <w:ind w:left="3600" w:hanging="360"/>
       </w:pPr>
       <w:rPr>
-        <w:rFonts w:ascii="Wingdings" w:hAnsi="Wingdings" w:hint="default"/>
+        <w:rFonts w:hint="default" w:ascii="Wingdings" w:hAnsi="Wingdings"/>
         <w:sz w:val="20"/>
       </w:rPr>
     </w:lvl>
@@ -3514,7 +3547,7 @@
         <w:ind w:left="4320" w:hanging="360"/>
       </w:pPr>
       <w:rPr>
-        <w:rFonts w:ascii="Wingdings" w:hAnsi="Wingdings" w:hint="default"/>
+        <w:rFonts w:hint="default" w:ascii="Wingdings" w:hAnsi="Wingdings"/>
         <w:sz w:val="20"/>
       </w:rPr>
     </w:lvl>
@@ -3530,7 +3563,7 @@
         <w:ind w:left="5040" w:hanging="360"/>
       </w:pPr>
       <w:rPr>
-        <w:rFonts w:ascii="Wingdings" w:hAnsi="Wingdings" w:hint="default"/>
+        <w:rFonts w:hint="default" w:ascii="Wingdings" w:hAnsi="Wingdings"/>
         <w:sz w:val="20"/>
       </w:rPr>
     </w:lvl>
@@ -3546,7 +3579,7 @@
         <w:ind w:left="5760" w:hanging="360"/>
       </w:pPr>
       <w:rPr>
-        <w:rFonts w:ascii="Wingdings" w:hAnsi="Wingdings" w:hint="default"/>
+        <w:rFonts w:hint="default" w:ascii="Wingdings" w:hAnsi="Wingdings"/>
         <w:sz w:val="20"/>
       </w:rPr>
     </w:lvl>
@@ -3562,7 +3595,7 @@
         <w:ind w:left="6480" w:hanging="360"/>
       </w:pPr>
       <w:rPr>
-        <w:rFonts w:ascii="Wingdings" w:hAnsi="Wingdings" w:hint="default"/>
+        <w:rFonts w:hint="default" w:ascii="Wingdings" w:hAnsi="Wingdings"/>
         <w:sz w:val="20"/>
       </w:rPr>
     </w:lvl>
@@ -3583,7 +3616,7 @@
         <w:ind w:left="720" w:hanging="360"/>
       </w:pPr>
       <w:rPr>
-        <w:rFonts w:ascii="Symbol" w:hAnsi="Symbol" w:hint="default"/>
+        <w:rFonts w:hint="default" w:ascii="Symbol" w:hAnsi="Symbol"/>
         <w:sz w:val="20"/>
       </w:rPr>
     </w:lvl>
@@ -3599,7 +3632,7 @@
         <w:ind w:left="1440" w:hanging="360"/>
       </w:pPr>
       <w:rPr>
-        <w:rFonts w:ascii="Courier New" w:hAnsi="Courier New" w:hint="default"/>
+        <w:rFonts w:hint="default" w:ascii="Courier New" w:hAnsi="Courier New"/>
         <w:sz w:val="20"/>
       </w:rPr>
     </w:lvl>
@@ -3615,7 +3648,7 @@
         <w:ind w:left="2160" w:hanging="360"/>
       </w:pPr>
       <w:rPr>
-        <w:rFonts w:ascii="Wingdings" w:hAnsi="Wingdings" w:hint="default"/>
+        <w:rFonts w:hint="default" w:ascii="Wingdings" w:hAnsi="Wingdings"/>
         <w:sz w:val="20"/>
       </w:rPr>
     </w:lvl>
@@ -3631,7 +3664,7 @@
         <w:ind w:left="2880" w:hanging="360"/>
       </w:pPr>
       <w:rPr>
-        <w:rFonts w:ascii="Wingdings" w:hAnsi="Wingdings" w:hint="default"/>
+        <w:rFonts w:hint="default" w:ascii="Wingdings" w:hAnsi="Wingdings"/>
         <w:sz w:val="20"/>
       </w:rPr>
     </w:lvl>
@@ -3647,7 +3680,7 @@
         <w:ind w:left="3600" w:hanging="360"/>
       </w:pPr>
       <w:rPr>
-        <w:rFonts w:ascii="Wingdings" w:hAnsi="Wingdings" w:hint="default"/>
+        <w:rFonts w:hint="default" w:ascii="Wingdings" w:hAnsi="Wingdings"/>
         <w:sz w:val="20"/>
       </w:rPr>
     </w:lvl>
@@ -3663,7 +3696,7 @@
         <w:ind w:left="4320" w:hanging="360"/>
       </w:pPr>
       <w:rPr>
-        <w:rFonts w:ascii="Wingdings" w:hAnsi="Wingdings" w:hint="default"/>
+        <w:rFonts w:hint="default" w:ascii="Wingdings" w:hAnsi="Wingdings"/>
         <w:sz w:val="20"/>
       </w:rPr>
     </w:lvl>
@@ -3679,7 +3712,7 @@
         <w:ind w:left="5040" w:hanging="360"/>
       </w:pPr>
       <w:rPr>
-        <w:rFonts w:ascii="Wingdings" w:hAnsi="Wingdings" w:hint="default"/>
+        <w:rFonts w:hint="default" w:ascii="Wingdings" w:hAnsi="Wingdings"/>
         <w:sz w:val="20"/>
       </w:rPr>
     </w:lvl>
@@ -3695,7 +3728,7 @@
         <w:ind w:left="5760" w:hanging="360"/>
       </w:pPr>
       <w:rPr>
-        <w:rFonts w:ascii="Wingdings" w:hAnsi="Wingdings" w:hint="default"/>
+        <w:rFonts w:hint="default" w:ascii="Wingdings" w:hAnsi="Wingdings"/>
         <w:sz w:val="20"/>
       </w:rPr>
     </w:lvl>
@@ -3711,7 +3744,7 @@
         <w:ind w:left="6480" w:hanging="360"/>
       </w:pPr>
       <w:rPr>
-        <w:rFonts w:ascii="Wingdings" w:hAnsi="Wingdings" w:hint="default"/>
+        <w:rFonts w:hint="default" w:ascii="Wingdings" w:hAnsi="Wingdings"/>
         <w:sz w:val="20"/>
       </w:rPr>
     </w:lvl>
@@ -3732,7 +3765,7 @@
         <w:ind w:left="720" w:hanging="360"/>
       </w:pPr>
       <w:rPr>
-        <w:rFonts w:ascii="Symbol" w:hAnsi="Symbol" w:hint="default"/>
+        <w:rFonts w:hint="default" w:ascii="Symbol" w:hAnsi="Symbol"/>
         <w:sz w:val="20"/>
       </w:rPr>
     </w:lvl>
@@ -3748,7 +3781,7 @@
         <w:ind w:left="1440" w:hanging="360"/>
       </w:pPr>
       <w:rPr>
-        <w:rFonts w:ascii="Courier New" w:hAnsi="Courier New" w:hint="default"/>
+        <w:rFonts w:hint="default" w:ascii="Courier New" w:hAnsi="Courier New"/>
         <w:sz w:val="20"/>
       </w:rPr>
     </w:lvl>
@@ -3764,7 +3797,7 @@
         <w:ind w:left="2160" w:hanging="360"/>
       </w:pPr>
       <w:rPr>
-        <w:rFonts w:ascii="Wingdings" w:hAnsi="Wingdings" w:hint="default"/>
+        <w:rFonts w:hint="default" w:ascii="Wingdings" w:hAnsi="Wingdings"/>
         <w:sz w:val="20"/>
       </w:rPr>
     </w:lvl>
@@ -3780,7 +3813,7 @@
         <w:ind w:left="2880" w:hanging="360"/>
       </w:pPr>
       <w:rPr>
-        <w:rFonts w:ascii="Wingdings" w:hAnsi="Wingdings" w:hint="default"/>
+        <w:rFonts w:hint="default" w:ascii="Wingdings" w:hAnsi="Wingdings"/>
         <w:sz w:val="20"/>
       </w:rPr>
     </w:lvl>
@@ -3796,7 +3829,7 @@
         <w:ind w:left="3600" w:hanging="360"/>
       </w:pPr>
       <w:rPr>
-        <w:rFonts w:ascii="Wingdings" w:hAnsi="Wingdings" w:hint="default"/>
+        <w:rFonts w:hint="default" w:ascii="Wingdings" w:hAnsi="Wingdings"/>
         <w:sz w:val="20"/>
       </w:rPr>
     </w:lvl>
@@ -3812,7 +3845,7 @@
         <w:ind w:left="4320" w:hanging="360"/>
       </w:pPr>
       <w:rPr>
-        <w:rFonts w:ascii="Wingdings" w:hAnsi="Wingdings" w:hint="default"/>
+        <w:rFonts w:hint="default" w:ascii="Wingdings" w:hAnsi="Wingdings"/>
         <w:sz w:val="20"/>
       </w:rPr>
     </w:lvl>
@@ -3828,7 +3861,7 @@
         <w:ind w:left="5040" w:hanging="360"/>
       </w:pPr>
       <w:rPr>
-        <w:rFonts w:ascii="Wingdings" w:hAnsi="Wingdings" w:hint="default"/>
+        <w:rFonts w:hint="default" w:ascii="Wingdings" w:hAnsi="Wingdings"/>
         <w:sz w:val="20"/>
       </w:rPr>
     </w:lvl>
@@ -3844,7 +3877,7 @@
         <w:ind w:left="5760" w:hanging="360"/>
       </w:pPr>
       <w:rPr>
-        <w:rFonts w:ascii="Wingdings" w:hAnsi="Wingdings" w:hint="default"/>
+        <w:rFonts w:hint="default" w:ascii="Wingdings" w:hAnsi="Wingdings"/>
         <w:sz w:val="20"/>
       </w:rPr>
     </w:lvl>
@@ -3860,7 +3893,7 @@
         <w:ind w:left="6480" w:hanging="360"/>
       </w:pPr>
       <w:rPr>
-        <w:rFonts w:ascii="Wingdings" w:hAnsi="Wingdings" w:hint="default"/>
+        <w:rFonts w:hint="default" w:ascii="Wingdings" w:hAnsi="Wingdings"/>
         <w:sz w:val="20"/>
       </w:rPr>
     </w:lvl>
@@ -3881,7 +3914,7 @@
         <w:ind w:left="720" w:hanging="360"/>
       </w:pPr>
       <w:rPr>
-        <w:rFonts w:ascii="Symbol" w:hAnsi="Symbol" w:hint="default"/>
+        <w:rFonts w:hint="default" w:ascii="Symbol" w:hAnsi="Symbol"/>
         <w:sz w:val="20"/>
       </w:rPr>
     </w:lvl>
@@ -3897,7 +3930,7 @@
         <w:ind w:left="1440" w:hanging="360"/>
       </w:pPr>
       <w:rPr>
-        <w:rFonts w:ascii="Courier New" w:hAnsi="Courier New" w:hint="default"/>
+        <w:rFonts w:hint="default" w:ascii="Courier New" w:hAnsi="Courier New"/>
         <w:sz w:val="20"/>
       </w:rPr>
     </w:lvl>
@@ -3913,7 +3946,7 @@
         <w:ind w:left="2160" w:hanging="360"/>
       </w:pPr>
       <w:rPr>
-        <w:rFonts w:ascii="Wingdings" w:hAnsi="Wingdings" w:hint="default"/>
+        <w:rFonts w:hint="default" w:ascii="Wingdings" w:hAnsi="Wingdings"/>
         <w:sz w:val="20"/>
       </w:rPr>
     </w:lvl>
@@ -3929,7 +3962,7 @@
         <w:ind w:left="2880" w:hanging="360"/>
       </w:pPr>
       <w:rPr>
-        <w:rFonts w:ascii="Wingdings" w:hAnsi="Wingdings" w:hint="default"/>
+        <w:rFonts w:hint="default" w:ascii="Wingdings" w:hAnsi="Wingdings"/>
         <w:sz w:val="20"/>
       </w:rPr>
     </w:lvl>
@@ -3945,7 +3978,7 @@
         <w:ind w:left="3600" w:hanging="360"/>
       </w:pPr>
       <w:rPr>
-        <w:rFonts w:ascii="Wingdings" w:hAnsi="Wingdings" w:hint="default"/>
+        <w:rFonts w:hint="default" w:ascii="Wingdings" w:hAnsi="Wingdings"/>
         <w:sz w:val="20"/>
       </w:rPr>
     </w:lvl>
@@ -3961,7 +3994,7 @@
         <w:ind w:left="4320" w:hanging="360"/>
       </w:pPr>
       <w:rPr>
-        <w:rFonts w:ascii="Wingdings" w:hAnsi="Wingdings" w:hint="default"/>
+        <w:rFonts w:hint="default" w:ascii="Wingdings" w:hAnsi="Wingdings"/>
         <w:sz w:val="20"/>
       </w:rPr>
     </w:lvl>
@@ -3977,7 +4010,7 @@
         <w:ind w:left="5040" w:hanging="360"/>
       </w:pPr>
       <w:rPr>
-        <w:rFonts w:ascii="Wingdings" w:hAnsi="Wingdings" w:hint="default"/>
+        <w:rFonts w:hint="default" w:ascii="Wingdings" w:hAnsi="Wingdings"/>
         <w:sz w:val="20"/>
       </w:rPr>
     </w:lvl>
@@ -3993,7 +4026,7 @@
         <w:ind w:left="5760" w:hanging="360"/>
       </w:pPr>
       <w:rPr>
-        <w:rFonts w:ascii="Wingdings" w:hAnsi="Wingdings" w:hint="default"/>
+        <w:rFonts w:hint="default" w:ascii="Wingdings" w:hAnsi="Wingdings"/>
         <w:sz w:val="20"/>
       </w:rPr>
     </w:lvl>
@@ -4009,7 +4042,7 @@
         <w:ind w:left="6480" w:hanging="360"/>
       </w:pPr>
       <w:rPr>
-        <w:rFonts w:ascii="Wingdings" w:hAnsi="Wingdings" w:hint="default"/>
+        <w:rFonts w:hint="default" w:ascii="Wingdings" w:hAnsi="Wingdings"/>
         <w:sz w:val="20"/>
       </w:rPr>
     </w:lvl>
@@ -4030,7 +4063,7 @@
         <w:ind w:left="720" w:hanging="360"/>
       </w:pPr>
       <w:rPr>
-        <w:rFonts w:ascii="Symbol" w:hAnsi="Symbol" w:hint="default"/>
+        <w:rFonts w:hint="default" w:ascii="Symbol" w:hAnsi="Symbol"/>
         <w:sz w:val="20"/>
       </w:rPr>
     </w:lvl>
@@ -4046,7 +4079,7 @@
         <w:ind w:left="1440" w:hanging="360"/>
       </w:pPr>
       <w:rPr>
-        <w:rFonts w:ascii="Courier New" w:hAnsi="Courier New" w:hint="default"/>
+        <w:rFonts w:hint="default" w:ascii="Courier New" w:hAnsi="Courier New"/>
         <w:sz w:val="20"/>
       </w:rPr>
     </w:lvl>
@@ -4062,7 +4095,7 @@
         <w:ind w:left="2160" w:hanging="360"/>
       </w:pPr>
       <w:rPr>
-        <w:rFonts w:ascii="Wingdings" w:hAnsi="Wingdings" w:hint="default"/>
+        <w:rFonts w:hint="default" w:ascii="Wingdings" w:hAnsi="Wingdings"/>
         <w:sz w:val="20"/>
       </w:rPr>
     </w:lvl>
@@ -4078,7 +4111,7 @@
         <w:ind w:left="2880" w:hanging="360"/>
       </w:pPr>
       <w:rPr>
-        <w:rFonts w:ascii="Wingdings" w:hAnsi="Wingdings" w:hint="default"/>
+        <w:rFonts w:hint="default" w:ascii="Wingdings" w:hAnsi="Wingdings"/>
         <w:sz w:val="20"/>
       </w:rPr>
     </w:lvl>
@@ -4094,7 +4127,7 @@
         <w:ind w:left="3600" w:hanging="360"/>
       </w:pPr>
       <w:rPr>
-        <w:rFonts w:ascii="Wingdings" w:hAnsi="Wingdings" w:hint="default"/>
+        <w:rFonts w:hint="default" w:ascii="Wingdings" w:hAnsi="Wingdings"/>
         <w:sz w:val="20"/>
       </w:rPr>
     </w:lvl>
@@ -4110,7 +4143,7 @@
         <w:ind w:left="4320" w:hanging="360"/>
       </w:pPr>
       <w:rPr>
-        <w:rFonts w:ascii="Wingdings" w:hAnsi="Wingdings" w:hint="default"/>
+        <w:rFonts w:hint="default" w:ascii="Wingdings" w:hAnsi="Wingdings"/>
         <w:sz w:val="20"/>
       </w:rPr>
     </w:lvl>
@@ -4126,7 +4159,7 @@
         <w:ind w:left="5040" w:hanging="360"/>
       </w:pPr>
       <w:rPr>
-        <w:rFonts w:ascii="Wingdings" w:hAnsi="Wingdings" w:hint="default"/>
+        <w:rFonts w:hint="default" w:ascii="Wingdings" w:hAnsi="Wingdings"/>
         <w:sz w:val="20"/>
       </w:rPr>
     </w:lvl>
@@ -4142,7 +4175,7 @@
         <w:ind w:left="5760" w:hanging="360"/>
       </w:pPr>
       <w:rPr>
-        <w:rFonts w:ascii="Wingdings" w:hAnsi="Wingdings" w:hint="default"/>
+        <w:rFonts w:hint="default" w:ascii="Wingdings" w:hAnsi="Wingdings"/>
         <w:sz w:val="20"/>
       </w:rPr>
     </w:lvl>
@@ -4158,11 +4191,17 @@
         <w:ind w:left="6480" w:hanging="360"/>
       </w:pPr>
       <w:rPr>
-        <w:rFonts w:ascii="Wingdings" w:hAnsi="Wingdings" w:hint="default"/>
+        <w:rFonts w:hint="default" w:ascii="Wingdings" w:hAnsi="Wingdings"/>
         <w:sz w:val="20"/>
       </w:rPr>
     </w:lvl>
   </w:abstractNum>
+  <w:num w:numId="16">
+    <w:abstractNumId w:val="15"/>
+  </w:num>
+  <w:num w:numId="15">
+    <w:abstractNumId w:val="14"/>
+  </w:num>
   <w:num w:numId="1">
     <w:abstractNumId w:val="2"/>
   </w:num>
@@ -4209,11 +4248,11 @@
 </file>
 
 <file path=word/styles.xml><?xml version="1.0" encoding="utf-8"?>
-<w:styles xmlns:mc="http://schemas.openxmlformats.org/markup-compatibility/2006" xmlns:r="http://schemas.openxmlformats.org/officeDocument/2006/relationships" xmlns:w="http://schemas.openxmlformats.org/wordprocessingml/2006/main" xmlns:w14="http://schemas.microsoft.com/office/word/2010/wordml" xmlns:w15="http://schemas.microsoft.com/office/word/2012/wordml" xmlns:w16se="http://schemas.microsoft.com/office/word/2015/wordml/symex" mc:Ignorable="w14 w15 w16se">
+<w:styles xmlns:wp14="http://schemas.microsoft.com/office/word/2010/wordprocessingDrawing" xmlns:mc="http://schemas.openxmlformats.org/markup-compatibility/2006" xmlns:r="http://schemas.openxmlformats.org/officeDocument/2006/relationships" xmlns:w="http://schemas.openxmlformats.org/wordprocessingml/2006/main" xmlns:w14="http://schemas.microsoft.com/office/word/2010/wordml" xmlns:w15="http://schemas.microsoft.com/office/word/2012/wordml" xmlns:w16se="http://schemas.microsoft.com/office/word/2015/wordml/symex" mc:Ignorable="w14 w15 w16se wp14">
   <w:docDefaults>
     <w:rPrDefault>
       <w:rPr>
-        <w:rFonts w:ascii="Times New Roman" w:eastAsia="Times New Roman" w:hAnsi="Times New Roman" w:cs="Times New Roman"/>
+        <w:rFonts w:ascii="Times New Roman" w:hAnsi="Times New Roman" w:eastAsia="Times New Roman" w:cs="Times New Roman"/>
         <w:lang w:val="en-US" w:eastAsia="en-US" w:bidi="ar-SA"/>
       </w:rPr>
     </w:rPrDefault>
@@ -4280,7 +4319,7 @@
     <w:lsdException w:name="Table Web 2" w:semiHidden="1" w:unhideWhenUsed="1"/>
     <w:lsdException w:name="Table Web 3" w:semiHidden="1" w:unhideWhenUsed="1"/>
     <w:lsdException w:name="Table Theme" w:semiHidden="1" w:unhideWhenUsed="1"/>
-    <w:lsdException w:name="Placeholder Text" w:semiHidden="1" w:uiPriority="99"/>
+    <w:lsdException w:name="Placeholder Text" w:uiPriority="99" w:semiHidden="1"/>
     <w:lsdException w:name="No Spacing" w:uiPriority="1" w:qFormat="1"/>
     <w:lsdException w:name="Light Shading" w:uiPriority="60"/>
     <w:lsdException w:name="Light List" w:uiPriority="61"/>
@@ -4302,7 +4341,7 @@
     <w:lsdException w:name="Medium Shading 1 Accent 1" w:uiPriority="63"/>
     <w:lsdException w:name="Medium Shading 2 Accent 1" w:uiPriority="64"/>
     <w:lsdException w:name="Medium List 1 Accent 1" w:uiPriority="65"/>
-    <w:lsdException w:name="Revision" w:semiHidden="1" w:uiPriority="99"/>
+    <w:lsdException w:name="Revision" w:uiPriority="99" w:semiHidden="1"/>
     <w:lsdException w:name="List Paragraph" w:uiPriority="34" w:qFormat="1"/>
     <w:lsdException w:name="Quote" w:uiPriority="29" w:qFormat="1"/>
     <w:lsdException w:name="Intense Quote" w:uiPriority="30" w:qFormat="1"/>
@@ -4389,8 +4428,8 @@
     <w:lsdException w:name="Subtle Reference" w:uiPriority="31" w:qFormat="1"/>
     <w:lsdException w:name="Intense Reference" w:uiPriority="32" w:qFormat="1"/>
     <w:lsdException w:name="Book Title" w:uiPriority="33" w:qFormat="1"/>
-    <w:lsdException w:name="Bibliography" w:semiHidden="1" w:uiPriority="37" w:unhideWhenUsed="1"/>
-    <w:lsdException w:name="TOC Heading" w:semiHidden="1" w:uiPriority="39" w:unhideWhenUsed="1" w:qFormat="1"/>
+    <w:lsdException w:name="Bibliography" w:uiPriority="37" w:semiHidden="1" w:unhideWhenUsed="1"/>
+    <w:lsdException w:name="TOC Heading" w:uiPriority="39" w:semiHidden="1" w:unhideWhenUsed="1" w:qFormat="1"/>
     <w:lsdException w:name="Plain Table 1" w:uiPriority="41"/>
     <w:lsdException w:name="Plain Table 2" w:uiPriority="42"/>
     <w:lsdException w:name="Plain Table 3" w:uiPriority="43"/>
@@ -4496,7 +4535,7 @@
     <w:lsdException w:name="List Table 6 Colorful Accent 6" w:uiPriority="51"/>
     <w:lsdException w:name="List Table 7 Colorful Accent 6" w:uiPriority="52"/>
   </w:latentStyles>
-  <w:style w:type="paragraph" w:default="1" w:styleId="Normal">
+  <w:style w:type="paragraph" w:styleId="Normal" w:default="1">
     <w:name w:val="Normal"/>
     <w:qFormat/>
     <w:rsid w:val="001D07F0"/>
@@ -4519,7 +4558,7 @@
       <w:outlineLvl w:val="0"/>
     </w:pPr>
     <w:rPr>
-      <w:rFonts w:asciiTheme="majorHAnsi" w:eastAsiaTheme="majorEastAsia" w:hAnsiTheme="majorHAnsi" w:cstheme="majorBidi"/>
+      <w:rFonts w:asciiTheme="majorHAnsi" w:hAnsiTheme="majorHAnsi" w:eastAsiaTheme="majorEastAsia" w:cstheme="majorBidi"/>
       <w:color w:val="2E74B5" w:themeColor="accent1" w:themeShade="BF"/>
       <w:sz w:val="32"/>
       <w:szCs w:val="32"/>
@@ -4542,13 +4581,13 @@
       <w:sz w:val="22"/>
     </w:rPr>
   </w:style>
-  <w:style w:type="character" w:default="1" w:styleId="DefaultParagraphFont">
+  <w:style w:type="character" w:styleId="DefaultParagraphFont" w:default="1">
     <w:name w:val="Default Paragraph Font"/>
     <w:uiPriority w:val="1"/>
     <w:semiHidden/>
     <w:unhideWhenUsed/>
   </w:style>
-  <w:style w:type="table" w:default="1" w:styleId="TableNormal">
+  <w:style w:type="table" w:styleId="TableNormal" w:default="1">
     <w:name w:val="Normal Table"/>
     <w:uiPriority w:val="99"/>
     <w:semiHidden/>
@@ -4563,13 +4602,13 @@
       </w:tblCellMar>
     </w:tblPr>
   </w:style>
-  <w:style w:type="numbering" w:default="1" w:styleId="NoList">
+  <w:style w:type="numbering" w:styleId="NoList" w:default="1">
     <w:name w:val="No List"/>
     <w:uiPriority w:val="99"/>
     <w:semiHidden/>
     <w:unhideWhenUsed/>
   </w:style>
-  <w:style w:type="paragraph" w:customStyle="1" w:styleId="Contents4">
+  <w:style w:type="paragraph" w:styleId="Contents4" w:customStyle="1">
     <w:name w:val="Contents4"/>
     <w:basedOn w:val="Normal"/>
     <w:pPr>
@@ -4583,14 +4622,14 @@
       <w:snapToGrid w:val="0"/>
     </w:rPr>
   </w:style>
-  <w:style w:type="paragraph" w:customStyle="1" w:styleId="Contents5">
+  <w:style w:type="paragraph" w:styleId="Contents5" w:customStyle="1">
     <w:name w:val="Contents5"/>
     <w:basedOn w:val="Contents4"/>
     <w:pPr>
       <w:ind w:left="1425"/>
     </w:pPr>
   </w:style>
-  <w:style w:type="paragraph" w:customStyle="1" w:styleId="Style1">
+  <w:style w:type="paragraph" w:styleId="Style1" w:customStyle="1">
     <w:name w:val="Style1"/>
     <w:basedOn w:val="Normal"/>
     <w:rsid w:val="008A30E5"/>
@@ -4626,7 +4665,7 @@
       <w:sz w:val="22"/>
     </w:rPr>
   </w:style>
-  <w:style w:type="paragraph" w:customStyle="1" w:styleId="Style2">
+  <w:style w:type="paragraph" w:styleId="Style2" w:customStyle="1">
     <w:name w:val="Style2"/>
     <w:basedOn w:val="Style1"/>
     <w:pPr>
@@ -4647,7 +4686,7 @@
       </w:tabs>
     </w:pPr>
   </w:style>
-  <w:style w:type="character" w:customStyle="1" w:styleId="Heading5Char">
+  <w:style w:type="character" w:styleId="Heading5Char" w:customStyle="1">
     <w:name w:val="Heading 5 Char"/>
     <w:link w:val="Heading5"/>
     <w:rsid w:val="0067433F"/>
@@ -4669,7 +4708,7 @@
       <w:szCs w:val="18"/>
     </w:rPr>
   </w:style>
-  <w:style w:type="character" w:customStyle="1" w:styleId="BalloonTextChar">
+  <w:style w:type="character" w:styleId="BalloonTextChar" w:customStyle="1">
     <w:name w:val="Balloon Text Char"/>
     <w:link w:val="BalloonText"/>
     <w:rsid w:val="00B87DDD"/>
@@ -4692,7 +4731,7 @@
       </w:tabs>
     </w:pPr>
   </w:style>
-  <w:style w:type="character" w:customStyle="1" w:styleId="FooterChar">
+  <w:style w:type="character" w:styleId="FooterChar" w:customStyle="1">
     <w:name w:val="Footer Char"/>
     <w:link w:val="Footer"/>
     <w:uiPriority w:val="99"/>
@@ -4702,13 +4741,13 @@
       <w:sz w:val="24"/>
     </w:rPr>
   </w:style>
-  <w:style w:type="character" w:customStyle="1" w:styleId="Heading1Char">
+  <w:style w:type="character" w:styleId="Heading1Char" w:customStyle="1">
     <w:name w:val="Heading 1 Char"/>
     <w:basedOn w:val="DefaultParagraphFont"/>
     <w:link w:val="Heading1"/>
     <w:rsid w:val="00FB0A9E"/>
     <w:rPr>
-      <w:rFonts w:asciiTheme="majorHAnsi" w:eastAsiaTheme="majorEastAsia" w:hAnsiTheme="majorHAnsi" w:cstheme="majorBidi"/>
+      <w:rFonts w:asciiTheme="majorHAnsi" w:hAnsiTheme="majorHAnsi" w:eastAsiaTheme="majorEastAsia" w:cstheme="majorBidi"/>
       <w:color w:val="2E74B5" w:themeColor="accent1" w:themeShade="BF"/>
       <w:sz w:val="32"/>
       <w:szCs w:val="32"/>

</xml_diff>